<commit_message>
tranquilos, no es el tema del verano de quevedo
</commit_message>
<xml_diff>
--- a/reports/Student#4/Requirements - Student #4.docx
+++ b/reports/Student#4/Requirements - Student #4.docx
@@ -4,17 +4,48 @@
   <w:body>
     <w:p>
       <w:pPr>
-        <w:pStyle w:val="Heading1"/>
-        <w:spacing w:before="0" w:lineRule="auto"/>
-        <w:rPr>
+        <w:keepNext w:val="1"/>
+        <w:keepLines w:val="1"/>
+        <w:pageBreakBefore w:val="1"/>
+        <w:widowControl w:val="1"/>
+        <w:pBdr>
+          <w:top w:color="000000" w:space="1" w:sz="8" w:val="single"/>
+          <w:left w:color="000000" w:space="4" w:sz="8" w:val="single"/>
+          <w:bottom w:color="000000" w:space="1" w:sz="8" w:val="single"/>
+          <w:right w:color="000000" w:space="4" w:sz="8" w:val="single"/>
+          <w:between w:space="0" w:sz="0" w:val="nil"/>
+        </w:pBdr>
+        <w:shd w:fill="auto" w:val="clear"/>
+        <w:spacing w:after="240" w:before="0" w:line="276" w:lineRule="auto"/>
+        <w:ind w:left="0" w:right="0" w:firstLine="0"/>
+        <w:jc w:val="both"/>
+        <w:rPr>
+          <w:rFonts w:ascii="Calibri" w:cs="Calibri" w:eastAsia="Calibri" w:hAnsi="Calibri"/>
+          <w:b w:val="1"/>
+          <w:i w:val="0"/>
+          <w:smallCaps w:val="0"/>
+          <w:strike w:val="0"/>
+          <w:color w:val="000000"/>
           <w:sz w:val="52"/>
           <w:szCs w:val="52"/>
-        </w:rPr>
-      </w:pPr>
-      <w:r>
-        <w:rPr>
+          <w:u w:val="none"/>
+          <w:shd w:fill="auto" w:val="clear"/>
+          <w:vertAlign w:val="baseline"/>
+        </w:rPr>
+      </w:pPr>
+      <w:r>
+        <w:rPr>
+          <w:rFonts w:ascii="Calibri" w:cs="Calibri" w:eastAsia="Calibri" w:hAnsi="Calibri"/>
+          <w:b w:val="1"/>
+          <w:i w:val="0"/>
+          <w:smallCaps w:val="0"/>
+          <w:strike w:val="0"/>
+          <w:color w:val="000000"/>
           <w:sz w:val="52"/>
           <w:szCs w:val="52"/>
+          <w:u w:val="none"/>
+          <w:shd w:fill="auto" w:val="clear"/>
+          <w:vertAlign w:val="baseline"/>
           <w:rtl w:val="0"/>
         </w:rPr>
         <w:t xml:space="preserve">Requirements – Student #4</w:t>
@@ -71,7 +102,6 @@
             <w:pPr>
               <w:keepNext w:val="0"/>
               <w:keepLines w:val="0"/>
-              <w:pageBreakBefore w:val="0"/>
               <w:widowControl w:val="1"/>
               <w:pBdr>
                 <w:top w:space="0" w:sz="0" w:val="nil"/>
@@ -139,7 +169,7 @@
               <w:rPr>
                 <w:rtl w:val="0"/>
               </w:rPr>
-              <w:t xml:space="preserve">1.004</w:t>
+              <w:t xml:space="preserve">2.004</w:t>
             </w:r>
             <w:r>
               <w:rPr>
@@ -167,7 +197,6 @@
             <w:pPr>
               <w:keepNext w:val="0"/>
               <w:keepLines w:val="0"/>
-              <w:pageBreakBefore w:val="0"/>
               <w:widowControl w:val="1"/>
               <w:pBdr>
                 <w:top w:space="0" w:sz="0" w:val="nil"/>
@@ -284,7 +313,6 @@
             <w:pPr>
               <w:keepNext w:val="0"/>
               <w:keepLines w:val="0"/>
-              <w:pageBreakBefore w:val="0"/>
               <w:widowControl w:val="1"/>
               <w:pBdr>
                 <w:top w:space="0" w:sz="0" w:val="nil"/>
@@ -362,7 +390,6 @@
             <w:pPr>
               <w:keepNext w:val="0"/>
               <w:keepLines w:val="0"/>
-              <w:pageBreakBefore w:val="0"/>
               <w:widowControl w:val="1"/>
               <w:pBdr>
                 <w:top w:space="0" w:sz="0" w:val="nil"/>
@@ -441,7 +468,6 @@
             <w:pPr>
               <w:keepNext w:val="0"/>
               <w:keepLines w:val="0"/>
-              <w:pageBreakBefore w:val="0"/>
               <w:widowControl w:val="1"/>
               <w:pBdr>
                 <w:top w:space="0" w:sz="0" w:val="nil"/>
@@ -520,7 +546,6 @@
             <w:pPr>
               <w:keepNext w:val="0"/>
               <w:keepLines w:val="0"/>
-              <w:pageBreakBefore w:val="0"/>
               <w:widowControl w:val="1"/>
               <w:pBdr>
                 <w:top w:space="0" w:sz="0" w:val="nil"/>
@@ -615,7 +640,6 @@
             <w:pPr>
               <w:keepNext w:val="0"/>
               <w:keepLines w:val="0"/>
-              <w:pageBreakBefore w:val="0"/>
               <w:widowControl w:val="1"/>
               <w:pBdr>
                 <w:top w:space="0" w:sz="0" w:val="nil"/>
@@ -696,12 +720,48 @@
     </w:tbl>
     <w:p>
       <w:pPr>
-        <w:pStyle w:val="Heading1"/>
-        <w:spacing w:before="0" w:lineRule="auto"/>
-        <w:rPr/>
-      </w:pPr>
-      <w:r>
-        <w:rPr>
+        <w:keepNext w:val="1"/>
+        <w:keepLines w:val="1"/>
+        <w:pageBreakBefore w:val="1"/>
+        <w:widowControl w:val="1"/>
+        <w:pBdr>
+          <w:top w:color="000000" w:space="1" w:sz="8" w:val="single"/>
+          <w:left w:color="000000" w:space="4" w:sz="8" w:val="single"/>
+          <w:bottom w:color="000000" w:space="1" w:sz="8" w:val="single"/>
+          <w:right w:color="000000" w:space="4" w:sz="8" w:val="single"/>
+          <w:between w:space="0" w:sz="0" w:val="nil"/>
+        </w:pBdr>
+        <w:shd w:fill="auto" w:val="clear"/>
+        <w:spacing w:after="240" w:before="0" w:line="276" w:lineRule="auto"/>
+        <w:ind w:left="0" w:right="0" w:firstLine="0"/>
+        <w:jc w:val="both"/>
+        <w:rPr>
+          <w:rFonts w:ascii="Calibri" w:cs="Calibri" w:eastAsia="Calibri" w:hAnsi="Calibri"/>
+          <w:b w:val="1"/>
+          <w:i w:val="0"/>
+          <w:smallCaps w:val="0"/>
+          <w:strike w:val="0"/>
+          <w:color w:val="000000"/>
+          <w:sz w:val="36"/>
+          <w:szCs w:val="36"/>
+          <w:u w:val="none"/>
+          <w:shd w:fill="auto" w:val="clear"/>
+          <w:vertAlign w:val="baseline"/>
+        </w:rPr>
+      </w:pPr>
+      <w:r>
+        <w:rPr>
+          <w:rFonts w:ascii="Calibri" w:cs="Calibri" w:eastAsia="Calibri" w:hAnsi="Calibri"/>
+          <w:b w:val="1"/>
+          <w:i w:val="0"/>
+          <w:smallCaps w:val="0"/>
+          <w:strike w:val="0"/>
+          <w:color w:val="000000"/>
+          <w:sz w:val="36"/>
+          <w:szCs w:val="36"/>
+          <w:u w:val="none"/>
+          <w:shd w:fill="auto" w:val="clear"/>
+          <w:vertAlign w:val="baseline"/>
           <w:rtl w:val="0"/>
         </w:rPr>
         <w:t xml:space="preserve">MANDATORY Deliverable D01: introduction</w:t>
@@ -709,11 +769,48 @@
     </w:p>
     <w:p>
       <w:pPr>
-        <w:pStyle w:val="Heading2"/>
-        <w:rPr/>
-      </w:pPr>
-      <w:r>
-        <w:rPr>
+        <w:keepNext w:val="1"/>
+        <w:keepLines w:val="1"/>
+        <w:pageBreakBefore w:val="0"/>
+        <w:widowControl w:val="1"/>
+        <w:pBdr>
+          <w:top w:space="0" w:sz="0" w:val="nil"/>
+          <w:left w:space="0" w:sz="0" w:val="nil"/>
+          <w:bottom w:color="000000" w:space="1" w:sz="8" w:val="single"/>
+          <w:right w:space="0" w:sz="0" w:val="nil"/>
+          <w:between w:space="0" w:sz="0" w:val="nil"/>
+        </w:pBdr>
+        <w:shd w:fill="auto" w:val="clear"/>
+        <w:spacing w:after="240" w:before="240" w:line="276" w:lineRule="auto"/>
+        <w:ind w:left="0" w:right="0" w:firstLine="0"/>
+        <w:jc w:val="both"/>
+        <w:rPr>
+          <w:rFonts w:ascii="Calibri" w:cs="Calibri" w:eastAsia="Calibri" w:hAnsi="Calibri"/>
+          <w:b w:val="1"/>
+          <w:i w:val="0"/>
+          <w:smallCaps w:val="0"/>
+          <w:strike w:val="0"/>
+          <w:color w:val="000000"/>
+          <w:sz w:val="28"/>
+          <w:szCs w:val="28"/>
+          <w:u w:val="none"/>
+          <w:shd w:fill="auto" w:val="clear"/>
+          <w:vertAlign w:val="baseline"/>
+        </w:rPr>
+      </w:pPr>
+      <w:r>
+        <w:rPr>
+          <w:rFonts w:ascii="Calibri" w:cs="Calibri" w:eastAsia="Calibri" w:hAnsi="Calibri"/>
+          <w:b w:val="1"/>
+          <w:i w:val="0"/>
+          <w:smallCaps w:val="0"/>
+          <w:strike w:val="0"/>
+          <w:color w:val="000000"/>
+          <w:sz w:val="28"/>
+          <w:szCs w:val="28"/>
+          <w:u w:val="none"/>
+          <w:shd w:fill="auto" w:val="clear"/>
+          <w:vertAlign w:val="baseline"/>
           <w:rtl w:val="0"/>
         </w:rPr>
         <w:t xml:space="preserve">Information requirements </w:t>
@@ -738,11 +835,48 @@
     </w:p>
     <w:p>
       <w:pPr>
-        <w:pStyle w:val="Heading2"/>
-        <w:rPr/>
-      </w:pPr>
-      <w:r>
-        <w:rPr>
+        <w:keepNext w:val="1"/>
+        <w:keepLines w:val="1"/>
+        <w:pageBreakBefore w:val="0"/>
+        <w:widowControl w:val="1"/>
+        <w:pBdr>
+          <w:top w:space="0" w:sz="0" w:val="nil"/>
+          <w:left w:space="0" w:sz="0" w:val="nil"/>
+          <w:bottom w:color="000000" w:space="1" w:sz="8" w:val="single"/>
+          <w:right w:space="0" w:sz="0" w:val="nil"/>
+          <w:between w:space="0" w:sz="0" w:val="nil"/>
+        </w:pBdr>
+        <w:shd w:fill="auto" w:val="clear"/>
+        <w:spacing w:after="240" w:before="240" w:line="276" w:lineRule="auto"/>
+        <w:ind w:left="0" w:right="0" w:firstLine="0"/>
+        <w:jc w:val="both"/>
+        <w:rPr>
+          <w:rFonts w:ascii="Calibri" w:cs="Calibri" w:eastAsia="Calibri" w:hAnsi="Calibri"/>
+          <w:b w:val="1"/>
+          <w:i w:val="0"/>
+          <w:smallCaps w:val="0"/>
+          <w:strike w:val="0"/>
+          <w:color w:val="000000"/>
+          <w:sz w:val="28"/>
+          <w:szCs w:val="28"/>
+          <w:u w:val="none"/>
+          <w:shd w:fill="auto" w:val="clear"/>
+          <w:vertAlign w:val="baseline"/>
+        </w:rPr>
+      </w:pPr>
+      <w:r>
+        <w:rPr>
+          <w:rFonts w:ascii="Calibri" w:cs="Calibri" w:eastAsia="Calibri" w:hAnsi="Calibri"/>
+          <w:b w:val="1"/>
+          <w:i w:val="0"/>
+          <w:smallCaps w:val="0"/>
+          <w:strike w:val="0"/>
+          <w:color w:val="000000"/>
+          <w:sz w:val="28"/>
+          <w:szCs w:val="28"/>
+          <w:u w:val="none"/>
+          <w:shd w:fill="auto" w:val="clear"/>
+          <w:vertAlign w:val="baseline"/>
           <w:rtl w:val="0"/>
         </w:rPr>
         <w:t xml:space="preserve">Functional requirements</w:t>
@@ -1263,11 +1397,48 @@
     </w:p>
     <w:p>
       <w:pPr>
-        <w:pStyle w:val="Heading2"/>
-        <w:rPr/>
-      </w:pPr>
-      <w:r>
-        <w:rPr>
+        <w:keepNext w:val="1"/>
+        <w:keepLines w:val="1"/>
+        <w:pageBreakBefore w:val="0"/>
+        <w:widowControl w:val="1"/>
+        <w:pBdr>
+          <w:top w:space="0" w:sz="0" w:val="nil"/>
+          <w:left w:space="0" w:sz="0" w:val="nil"/>
+          <w:bottom w:color="000000" w:space="1" w:sz="8" w:val="single"/>
+          <w:right w:space="0" w:sz="0" w:val="nil"/>
+          <w:between w:space="0" w:sz="0" w:val="nil"/>
+        </w:pBdr>
+        <w:shd w:fill="auto" w:val="clear"/>
+        <w:spacing w:after="240" w:before="240" w:line="276" w:lineRule="auto"/>
+        <w:ind w:left="0" w:right="0" w:firstLine="0"/>
+        <w:jc w:val="both"/>
+        <w:rPr>
+          <w:rFonts w:ascii="Calibri" w:cs="Calibri" w:eastAsia="Calibri" w:hAnsi="Calibri"/>
+          <w:b w:val="1"/>
+          <w:i w:val="0"/>
+          <w:smallCaps w:val="0"/>
+          <w:strike w:val="0"/>
+          <w:color w:val="000000"/>
+          <w:sz w:val="28"/>
+          <w:szCs w:val="28"/>
+          <w:u w:val="none"/>
+          <w:shd w:fill="auto" w:val="clear"/>
+          <w:vertAlign w:val="baseline"/>
+        </w:rPr>
+      </w:pPr>
+      <w:r>
+        <w:rPr>
+          <w:rFonts w:ascii="Calibri" w:cs="Calibri" w:eastAsia="Calibri" w:hAnsi="Calibri"/>
+          <w:b w:val="1"/>
+          <w:i w:val="0"/>
+          <w:smallCaps w:val="0"/>
+          <w:strike w:val="0"/>
+          <w:color w:val="000000"/>
+          <w:sz w:val="28"/>
+          <w:szCs w:val="28"/>
+          <w:u w:val="none"/>
+          <w:shd w:fill="auto" w:val="clear"/>
+          <w:vertAlign w:val="baseline"/>
           <w:rtl w:val="0"/>
         </w:rPr>
         <w:t xml:space="preserve">Non-functional requirements</w:t>
@@ -1289,11 +1460,48 @@
     </w:p>
     <w:p>
       <w:pPr>
-        <w:pStyle w:val="Heading2"/>
-        <w:rPr/>
-      </w:pPr>
-      <w:r>
-        <w:rPr>
+        <w:keepNext w:val="1"/>
+        <w:keepLines w:val="1"/>
+        <w:pageBreakBefore w:val="0"/>
+        <w:widowControl w:val="1"/>
+        <w:pBdr>
+          <w:top w:space="0" w:sz="0" w:val="nil"/>
+          <w:left w:space="0" w:sz="0" w:val="nil"/>
+          <w:bottom w:color="000000" w:space="1" w:sz="8" w:val="single"/>
+          <w:right w:space="0" w:sz="0" w:val="nil"/>
+          <w:between w:space="0" w:sz="0" w:val="nil"/>
+        </w:pBdr>
+        <w:shd w:fill="auto" w:val="clear"/>
+        <w:spacing w:after="240" w:before="240" w:line="276" w:lineRule="auto"/>
+        <w:ind w:left="0" w:right="0" w:firstLine="0"/>
+        <w:jc w:val="both"/>
+        <w:rPr>
+          <w:rFonts w:ascii="Calibri" w:cs="Calibri" w:eastAsia="Calibri" w:hAnsi="Calibri"/>
+          <w:b w:val="1"/>
+          <w:i w:val="0"/>
+          <w:smallCaps w:val="0"/>
+          <w:strike w:val="0"/>
+          <w:color w:val="000000"/>
+          <w:sz w:val="28"/>
+          <w:szCs w:val="28"/>
+          <w:u w:val="none"/>
+          <w:shd w:fill="auto" w:val="clear"/>
+          <w:vertAlign w:val="baseline"/>
+        </w:rPr>
+      </w:pPr>
+      <w:r>
+        <w:rPr>
+          <w:rFonts w:ascii="Calibri" w:cs="Calibri" w:eastAsia="Calibri" w:hAnsi="Calibri"/>
+          <w:b w:val="1"/>
+          <w:i w:val="0"/>
+          <w:smallCaps w:val="0"/>
+          <w:strike w:val="0"/>
+          <w:color w:val="000000"/>
+          <w:sz w:val="28"/>
+          <w:szCs w:val="28"/>
+          <w:u w:val="none"/>
+          <w:shd w:fill="auto" w:val="clear"/>
+          <w:vertAlign w:val="baseline"/>
           <w:rtl w:val="0"/>
         </w:rPr>
         <w:t xml:space="preserve">Testing requirements</w:t>
@@ -1315,11 +1523,48 @@
     </w:p>
     <w:p>
       <w:pPr>
-        <w:pStyle w:val="Heading2"/>
-        <w:rPr/>
-      </w:pPr>
-      <w:r>
-        <w:rPr>
+        <w:keepNext w:val="1"/>
+        <w:keepLines w:val="1"/>
+        <w:pageBreakBefore w:val="0"/>
+        <w:widowControl w:val="1"/>
+        <w:pBdr>
+          <w:top w:space="0" w:sz="0" w:val="nil"/>
+          <w:left w:space="0" w:sz="0" w:val="nil"/>
+          <w:bottom w:color="000000" w:space="1" w:sz="8" w:val="single"/>
+          <w:right w:space="0" w:sz="0" w:val="nil"/>
+          <w:between w:space="0" w:sz="0" w:val="nil"/>
+        </w:pBdr>
+        <w:shd w:fill="auto" w:val="clear"/>
+        <w:spacing w:after="240" w:before="240" w:line="276" w:lineRule="auto"/>
+        <w:ind w:left="0" w:right="0" w:firstLine="0"/>
+        <w:jc w:val="both"/>
+        <w:rPr>
+          <w:rFonts w:ascii="Calibri" w:cs="Calibri" w:eastAsia="Calibri" w:hAnsi="Calibri"/>
+          <w:b w:val="1"/>
+          <w:i w:val="0"/>
+          <w:smallCaps w:val="0"/>
+          <w:strike w:val="0"/>
+          <w:color w:val="000000"/>
+          <w:sz w:val="28"/>
+          <w:szCs w:val="28"/>
+          <w:u w:val="none"/>
+          <w:shd w:fill="auto" w:val="clear"/>
+          <w:vertAlign w:val="baseline"/>
+        </w:rPr>
+      </w:pPr>
+      <w:r>
+        <w:rPr>
+          <w:rFonts w:ascii="Calibri" w:cs="Calibri" w:eastAsia="Calibri" w:hAnsi="Calibri"/>
+          <w:b w:val="1"/>
+          <w:i w:val="0"/>
+          <w:smallCaps w:val="0"/>
+          <w:strike w:val="0"/>
+          <w:color w:val="000000"/>
+          <w:sz w:val="28"/>
+          <w:szCs w:val="28"/>
+          <w:u w:val="none"/>
+          <w:shd w:fill="auto" w:val="clear"/>
+          <w:vertAlign w:val="baseline"/>
           <w:rtl w:val="0"/>
         </w:rPr>
         <w:t xml:space="preserve">Managerial requirements</w:t>
@@ -1404,15 +1649,51 @@
     </w:p>
     <w:p>
       <w:pPr>
-        <w:pStyle w:val="Heading1"/>
+        <w:keepNext w:val="1"/>
+        <w:keepLines w:val="1"/>
+        <w:pageBreakBefore w:val="1"/>
+        <w:widowControl w:val="1"/>
+        <w:pBdr>
+          <w:top w:color="000000" w:space="1" w:sz="8" w:val="single"/>
+          <w:left w:color="000000" w:space="4" w:sz="8" w:val="single"/>
+          <w:bottom w:color="000000" w:space="1" w:sz="8" w:val="single"/>
+          <w:right w:color="000000" w:space="4" w:sz="8" w:val="single"/>
+          <w:between w:space="0" w:sz="0" w:val="nil"/>
+        </w:pBdr>
+        <w:shd w:fill="auto" w:val="clear"/>
         <w:tabs>
           <w:tab w:val="left" w:leader="none" w:pos="284"/>
         </w:tabs>
-        <w:spacing w:before="0" w:lineRule="auto"/>
-        <w:rPr/>
-      </w:pPr>
-      <w:r>
-        <w:rPr>
+        <w:spacing w:after="240" w:before="0" w:line="276" w:lineRule="auto"/>
+        <w:ind w:left="0" w:right="0" w:firstLine="0"/>
+        <w:jc w:val="both"/>
+        <w:rPr>
+          <w:rFonts w:ascii="Calibri" w:cs="Calibri" w:eastAsia="Calibri" w:hAnsi="Calibri"/>
+          <w:b w:val="1"/>
+          <w:i w:val="0"/>
+          <w:smallCaps w:val="0"/>
+          <w:strike w:val="0"/>
+          <w:color w:val="000000"/>
+          <w:sz w:val="36"/>
+          <w:szCs w:val="36"/>
+          <w:u w:val="none"/>
+          <w:shd w:fill="auto" w:val="clear"/>
+          <w:vertAlign w:val="baseline"/>
+        </w:rPr>
+      </w:pPr>
+      <w:r>
+        <w:rPr>
+          <w:rFonts w:ascii="Calibri" w:cs="Calibri" w:eastAsia="Calibri" w:hAnsi="Calibri"/>
+          <w:b w:val="1"/>
+          <w:i w:val="0"/>
+          <w:smallCaps w:val="0"/>
+          <w:strike w:val="0"/>
+          <w:color w:val="000000"/>
+          <w:sz w:val="36"/>
+          <w:szCs w:val="36"/>
+          <w:u w:val="none"/>
+          <w:shd w:fill="auto" w:val="clear"/>
+          <w:vertAlign w:val="baseline"/>
           <w:rtl w:val="0"/>
         </w:rPr>
         <w:t xml:space="preserve">MANDATORY Deliverable D02: data models</w:t>
@@ -1420,11 +1701,48 @@
     </w:p>
     <w:p>
       <w:pPr>
-        <w:pStyle w:val="Heading2"/>
-        <w:rPr/>
-      </w:pPr>
-      <w:r>
-        <w:rPr>
+        <w:keepNext w:val="1"/>
+        <w:keepLines w:val="1"/>
+        <w:pageBreakBefore w:val="0"/>
+        <w:widowControl w:val="1"/>
+        <w:pBdr>
+          <w:top w:space="0" w:sz="0" w:val="nil"/>
+          <w:left w:space="0" w:sz="0" w:val="nil"/>
+          <w:bottom w:color="000000" w:space="1" w:sz="8" w:val="single"/>
+          <w:right w:space="0" w:sz="0" w:val="nil"/>
+          <w:between w:space="0" w:sz="0" w:val="nil"/>
+        </w:pBdr>
+        <w:shd w:fill="auto" w:val="clear"/>
+        <w:spacing w:after="240" w:before="240" w:line="276" w:lineRule="auto"/>
+        <w:ind w:left="0" w:right="0" w:firstLine="0"/>
+        <w:jc w:val="both"/>
+        <w:rPr>
+          <w:rFonts w:ascii="Calibri" w:cs="Calibri" w:eastAsia="Calibri" w:hAnsi="Calibri"/>
+          <w:b w:val="1"/>
+          <w:i w:val="0"/>
+          <w:smallCaps w:val="0"/>
+          <w:strike w:val="0"/>
+          <w:color w:val="000000"/>
+          <w:sz w:val="28"/>
+          <w:szCs w:val="28"/>
+          <w:u w:val="none"/>
+          <w:shd w:fill="auto" w:val="clear"/>
+          <w:vertAlign w:val="baseline"/>
+        </w:rPr>
+      </w:pPr>
+      <w:r>
+        <w:rPr>
+          <w:rFonts w:ascii="Calibri" w:cs="Calibri" w:eastAsia="Calibri" w:hAnsi="Calibri"/>
+          <w:b w:val="1"/>
+          <w:i w:val="0"/>
+          <w:smallCaps w:val="0"/>
+          <w:strike w:val="0"/>
+          <w:color w:val="000000"/>
+          <w:sz w:val="28"/>
+          <w:szCs w:val="28"/>
+          <w:u w:val="none"/>
+          <w:shd w:fill="auto" w:val="clear"/>
+          <w:vertAlign w:val="baseline"/>
           <w:rtl w:val="0"/>
         </w:rPr>
         <w:t xml:space="preserve">Information requirements</w:t>
@@ -2837,11 +3155,48 @@
     </w:p>
     <w:p>
       <w:pPr>
-        <w:pStyle w:val="Heading2"/>
-        <w:rPr/>
-      </w:pPr>
-      <w:r>
-        <w:rPr>
+        <w:keepNext w:val="1"/>
+        <w:keepLines w:val="1"/>
+        <w:pageBreakBefore w:val="0"/>
+        <w:widowControl w:val="1"/>
+        <w:pBdr>
+          <w:top w:space="0" w:sz="0" w:val="nil"/>
+          <w:left w:space="0" w:sz="0" w:val="nil"/>
+          <w:bottom w:color="000000" w:space="1" w:sz="8" w:val="single"/>
+          <w:right w:space="0" w:sz="0" w:val="nil"/>
+          <w:between w:space="0" w:sz="0" w:val="nil"/>
+        </w:pBdr>
+        <w:shd w:fill="auto" w:val="clear"/>
+        <w:spacing w:after="240" w:before="240" w:line="276" w:lineRule="auto"/>
+        <w:ind w:left="0" w:right="0" w:firstLine="0"/>
+        <w:jc w:val="both"/>
+        <w:rPr>
+          <w:rFonts w:ascii="Calibri" w:cs="Calibri" w:eastAsia="Calibri" w:hAnsi="Calibri"/>
+          <w:b w:val="1"/>
+          <w:i w:val="0"/>
+          <w:smallCaps w:val="0"/>
+          <w:strike w:val="0"/>
+          <w:color w:val="000000"/>
+          <w:sz w:val="28"/>
+          <w:szCs w:val="28"/>
+          <w:u w:val="none"/>
+          <w:shd w:fill="auto" w:val="clear"/>
+          <w:vertAlign w:val="baseline"/>
+        </w:rPr>
+      </w:pPr>
+      <w:r>
+        <w:rPr>
+          <w:rFonts w:ascii="Calibri" w:cs="Calibri" w:eastAsia="Calibri" w:hAnsi="Calibri"/>
+          <w:b w:val="1"/>
+          <w:i w:val="0"/>
+          <w:smallCaps w:val="0"/>
+          <w:strike w:val="0"/>
+          <w:color w:val="000000"/>
+          <w:sz w:val="28"/>
+          <w:szCs w:val="28"/>
+          <w:u w:val="none"/>
+          <w:shd w:fill="auto" w:val="clear"/>
+          <w:vertAlign w:val="baseline"/>
           <w:rtl w:val="0"/>
         </w:rPr>
         <w:t xml:space="preserve">Functional requirements</w:t>
@@ -2866,11 +3221,48 @@
     </w:p>
     <w:p>
       <w:pPr>
-        <w:pStyle w:val="Heading2"/>
-        <w:rPr/>
-      </w:pPr>
-      <w:r>
-        <w:rPr>
+        <w:keepNext w:val="1"/>
+        <w:keepLines w:val="1"/>
+        <w:pageBreakBefore w:val="0"/>
+        <w:widowControl w:val="1"/>
+        <w:pBdr>
+          <w:top w:space="0" w:sz="0" w:val="nil"/>
+          <w:left w:space="0" w:sz="0" w:val="nil"/>
+          <w:bottom w:color="000000" w:space="1" w:sz="8" w:val="single"/>
+          <w:right w:space="0" w:sz="0" w:val="nil"/>
+          <w:between w:space="0" w:sz="0" w:val="nil"/>
+        </w:pBdr>
+        <w:shd w:fill="auto" w:val="clear"/>
+        <w:spacing w:after="240" w:before="240" w:line="276" w:lineRule="auto"/>
+        <w:ind w:left="0" w:right="0" w:firstLine="0"/>
+        <w:jc w:val="both"/>
+        <w:rPr>
+          <w:rFonts w:ascii="Calibri" w:cs="Calibri" w:eastAsia="Calibri" w:hAnsi="Calibri"/>
+          <w:b w:val="1"/>
+          <w:i w:val="0"/>
+          <w:smallCaps w:val="0"/>
+          <w:strike w:val="0"/>
+          <w:color w:val="000000"/>
+          <w:sz w:val="28"/>
+          <w:szCs w:val="28"/>
+          <w:u w:val="none"/>
+          <w:shd w:fill="auto" w:val="clear"/>
+          <w:vertAlign w:val="baseline"/>
+        </w:rPr>
+      </w:pPr>
+      <w:r>
+        <w:rPr>
+          <w:rFonts w:ascii="Calibri" w:cs="Calibri" w:eastAsia="Calibri" w:hAnsi="Calibri"/>
+          <w:b w:val="1"/>
+          <w:i w:val="0"/>
+          <w:smallCaps w:val="0"/>
+          <w:strike w:val="0"/>
+          <w:color w:val="000000"/>
+          <w:sz w:val="28"/>
+          <w:szCs w:val="28"/>
+          <w:u w:val="none"/>
+          <w:shd w:fill="auto" w:val="clear"/>
+          <w:vertAlign w:val="baseline"/>
           <w:rtl w:val="0"/>
         </w:rPr>
         <w:t xml:space="preserve">Non-functional requirements</w:t>
@@ -2895,11 +3287,48 @@
     </w:p>
     <w:p>
       <w:pPr>
-        <w:pStyle w:val="Heading2"/>
-        <w:rPr/>
-      </w:pPr>
-      <w:r>
-        <w:rPr>
+        <w:keepNext w:val="1"/>
+        <w:keepLines w:val="1"/>
+        <w:pageBreakBefore w:val="0"/>
+        <w:widowControl w:val="1"/>
+        <w:pBdr>
+          <w:top w:space="0" w:sz="0" w:val="nil"/>
+          <w:left w:space="0" w:sz="0" w:val="nil"/>
+          <w:bottom w:color="000000" w:space="1" w:sz="8" w:val="single"/>
+          <w:right w:space="0" w:sz="0" w:val="nil"/>
+          <w:between w:space="0" w:sz="0" w:val="nil"/>
+        </w:pBdr>
+        <w:shd w:fill="auto" w:val="clear"/>
+        <w:spacing w:after="240" w:before="240" w:line="276" w:lineRule="auto"/>
+        <w:ind w:left="0" w:right="0" w:firstLine="0"/>
+        <w:jc w:val="both"/>
+        <w:rPr>
+          <w:rFonts w:ascii="Calibri" w:cs="Calibri" w:eastAsia="Calibri" w:hAnsi="Calibri"/>
+          <w:b w:val="1"/>
+          <w:i w:val="0"/>
+          <w:smallCaps w:val="0"/>
+          <w:strike w:val="0"/>
+          <w:color w:val="000000"/>
+          <w:sz w:val="28"/>
+          <w:szCs w:val="28"/>
+          <w:u w:val="none"/>
+          <w:shd w:fill="auto" w:val="clear"/>
+          <w:vertAlign w:val="baseline"/>
+        </w:rPr>
+      </w:pPr>
+      <w:r>
+        <w:rPr>
+          <w:rFonts w:ascii="Calibri" w:cs="Calibri" w:eastAsia="Calibri" w:hAnsi="Calibri"/>
+          <w:b w:val="1"/>
+          <w:i w:val="0"/>
+          <w:smallCaps w:val="0"/>
+          <w:strike w:val="0"/>
+          <w:color w:val="000000"/>
+          <w:sz w:val="28"/>
+          <w:szCs w:val="28"/>
+          <w:u w:val="none"/>
+          <w:shd w:fill="auto" w:val="clear"/>
+          <w:vertAlign w:val="baseline"/>
           <w:rtl w:val="0"/>
         </w:rPr>
         <w:t xml:space="preserve">Testing requirements</w:t>
@@ -3114,11 +3543,48 @@
     </w:p>
     <w:p>
       <w:pPr>
-        <w:pStyle w:val="Heading2"/>
-        <w:rPr/>
-      </w:pPr>
-      <w:r>
-        <w:rPr>
+        <w:keepNext w:val="1"/>
+        <w:keepLines w:val="1"/>
+        <w:pageBreakBefore w:val="0"/>
+        <w:widowControl w:val="1"/>
+        <w:pBdr>
+          <w:top w:space="0" w:sz="0" w:val="nil"/>
+          <w:left w:space="0" w:sz="0" w:val="nil"/>
+          <w:bottom w:color="000000" w:space="1" w:sz="8" w:val="single"/>
+          <w:right w:space="0" w:sz="0" w:val="nil"/>
+          <w:between w:space="0" w:sz="0" w:val="nil"/>
+        </w:pBdr>
+        <w:shd w:fill="auto" w:val="clear"/>
+        <w:spacing w:after="240" w:before="240" w:line="276" w:lineRule="auto"/>
+        <w:ind w:left="0" w:right="0" w:firstLine="0"/>
+        <w:jc w:val="both"/>
+        <w:rPr>
+          <w:rFonts w:ascii="Calibri" w:cs="Calibri" w:eastAsia="Calibri" w:hAnsi="Calibri"/>
+          <w:b w:val="1"/>
+          <w:i w:val="0"/>
+          <w:smallCaps w:val="0"/>
+          <w:strike w:val="0"/>
+          <w:color w:val="000000"/>
+          <w:sz w:val="28"/>
+          <w:szCs w:val="28"/>
+          <w:u w:val="none"/>
+          <w:shd w:fill="auto" w:val="clear"/>
+          <w:vertAlign w:val="baseline"/>
+        </w:rPr>
+      </w:pPr>
+      <w:r>
+        <w:rPr>
+          <w:rFonts w:ascii="Calibri" w:cs="Calibri" w:eastAsia="Calibri" w:hAnsi="Calibri"/>
+          <w:b w:val="1"/>
+          <w:i w:val="0"/>
+          <w:smallCaps w:val="0"/>
+          <w:strike w:val="0"/>
+          <w:color w:val="000000"/>
+          <w:sz w:val="28"/>
+          <w:szCs w:val="28"/>
+          <w:u w:val="none"/>
+          <w:shd w:fill="auto" w:val="clear"/>
+          <w:vertAlign w:val="baseline"/>
           <w:rtl w:val="0"/>
         </w:rPr>
         <w:t xml:space="preserve">Managerial requirements</w:t>
@@ -3140,21 +3606,51 @@
     </w:p>
     <w:p>
       <w:pPr>
-        <w:pStyle w:val="Heading1"/>
+        <w:keepNext w:val="1"/>
+        <w:keepLines w:val="1"/>
+        <w:pageBreakBefore w:val="1"/>
+        <w:widowControl w:val="1"/>
         <w:pBdr>
           <w:top w:color="000000" w:space="1" w:sz="8" w:val="single"/>
           <w:left w:color="000000" w:space="4" w:sz="8" w:val="single"/>
           <w:bottom w:color="000000" w:space="1" w:sz="4" w:val="single"/>
           <w:right w:color="000000" w:space="4" w:sz="8" w:val="single"/>
-        </w:pBdr>
+          <w:between w:space="0" w:sz="0" w:val="nil"/>
+        </w:pBdr>
+        <w:shd w:fill="auto" w:val="clear"/>
         <w:tabs>
           <w:tab w:val="left" w:leader="none" w:pos="284"/>
         </w:tabs>
-        <w:spacing w:before="0" w:lineRule="auto"/>
-        <w:rPr/>
-      </w:pPr>
-      <w:r>
-        <w:rPr>
+        <w:spacing w:after="240" w:before="0" w:line="276" w:lineRule="auto"/>
+        <w:ind w:left="0" w:right="0" w:firstLine="0"/>
+        <w:jc w:val="both"/>
+        <w:rPr>
+          <w:rFonts w:ascii="Calibri" w:cs="Calibri" w:eastAsia="Calibri" w:hAnsi="Calibri"/>
+          <w:b w:val="1"/>
+          <w:i w:val="0"/>
+          <w:smallCaps w:val="0"/>
+          <w:strike w:val="0"/>
+          <w:color w:val="000000"/>
+          <w:sz w:val="36"/>
+          <w:szCs w:val="36"/>
+          <w:u w:val="none"/>
+          <w:shd w:fill="auto" w:val="clear"/>
+          <w:vertAlign w:val="baseline"/>
+        </w:rPr>
+      </w:pPr>
+      <w:r>
+        <w:rPr>
+          <w:rFonts w:ascii="Calibri" w:cs="Calibri" w:eastAsia="Calibri" w:hAnsi="Calibri"/>
+          <w:b w:val="1"/>
+          <w:i w:val="0"/>
+          <w:smallCaps w:val="0"/>
+          <w:strike w:val="0"/>
+          <w:color w:val="000000"/>
+          <w:sz w:val="36"/>
+          <w:szCs w:val="36"/>
+          <w:u w:val="none"/>
+          <w:shd w:fill="auto" w:val="clear"/>
+          <w:vertAlign w:val="baseline"/>
           <w:rtl w:val="0"/>
         </w:rPr>
         <w:t xml:space="preserve">MANDATORY Deliverable D03: implementing features</w:t>
@@ -3162,11 +3658,48 @@
     </w:p>
     <w:p>
       <w:pPr>
-        <w:pStyle w:val="Heading2"/>
-        <w:rPr/>
-      </w:pPr>
-      <w:r>
-        <w:rPr>
+        <w:keepNext w:val="1"/>
+        <w:keepLines w:val="1"/>
+        <w:pageBreakBefore w:val="0"/>
+        <w:widowControl w:val="1"/>
+        <w:pBdr>
+          <w:top w:space="0" w:sz="0" w:val="nil"/>
+          <w:left w:space="0" w:sz="0" w:val="nil"/>
+          <w:bottom w:color="000000" w:space="1" w:sz="8" w:val="single"/>
+          <w:right w:space="0" w:sz="0" w:val="nil"/>
+          <w:between w:space="0" w:sz="0" w:val="nil"/>
+        </w:pBdr>
+        <w:shd w:fill="auto" w:val="clear"/>
+        <w:spacing w:after="240" w:before="240" w:line="276" w:lineRule="auto"/>
+        <w:ind w:left="0" w:right="0" w:firstLine="0"/>
+        <w:jc w:val="both"/>
+        <w:rPr>
+          <w:rFonts w:ascii="Calibri" w:cs="Calibri" w:eastAsia="Calibri" w:hAnsi="Calibri"/>
+          <w:b w:val="1"/>
+          <w:i w:val="0"/>
+          <w:smallCaps w:val="0"/>
+          <w:strike w:val="0"/>
+          <w:color w:val="000000"/>
+          <w:sz w:val="28"/>
+          <w:szCs w:val="28"/>
+          <w:u w:val="none"/>
+          <w:shd w:fill="auto" w:val="clear"/>
+          <w:vertAlign w:val="baseline"/>
+        </w:rPr>
+      </w:pPr>
+      <w:r>
+        <w:rPr>
+          <w:rFonts w:ascii="Calibri" w:cs="Calibri" w:eastAsia="Calibri" w:hAnsi="Calibri"/>
+          <w:b w:val="1"/>
+          <w:i w:val="0"/>
+          <w:smallCaps w:val="0"/>
+          <w:strike w:val="0"/>
+          <w:color w:val="000000"/>
+          <w:sz w:val="28"/>
+          <w:szCs w:val="28"/>
+          <w:u w:val="none"/>
+          <w:shd w:fill="auto" w:val="clear"/>
+          <w:vertAlign w:val="baseline"/>
           <w:rtl w:val="0"/>
         </w:rPr>
         <w:t xml:space="preserve">Information requirements</w:t>
@@ -3191,11 +3724,48 @@
     </w:p>
     <w:p>
       <w:pPr>
-        <w:pStyle w:val="Heading2"/>
-        <w:rPr/>
-      </w:pPr>
-      <w:r>
-        <w:rPr>
+        <w:keepNext w:val="1"/>
+        <w:keepLines w:val="1"/>
+        <w:pageBreakBefore w:val="0"/>
+        <w:widowControl w:val="1"/>
+        <w:pBdr>
+          <w:top w:space="0" w:sz="0" w:val="nil"/>
+          <w:left w:space="0" w:sz="0" w:val="nil"/>
+          <w:bottom w:color="000000" w:space="1" w:sz="8" w:val="single"/>
+          <w:right w:space="0" w:sz="0" w:val="nil"/>
+          <w:between w:space="0" w:sz="0" w:val="nil"/>
+        </w:pBdr>
+        <w:shd w:fill="auto" w:val="clear"/>
+        <w:spacing w:after="240" w:before="240" w:line="276" w:lineRule="auto"/>
+        <w:ind w:left="0" w:right="0" w:firstLine="0"/>
+        <w:jc w:val="both"/>
+        <w:rPr>
+          <w:rFonts w:ascii="Calibri" w:cs="Calibri" w:eastAsia="Calibri" w:hAnsi="Calibri"/>
+          <w:b w:val="1"/>
+          <w:i w:val="0"/>
+          <w:smallCaps w:val="0"/>
+          <w:strike w:val="0"/>
+          <w:color w:val="000000"/>
+          <w:sz w:val="28"/>
+          <w:szCs w:val="28"/>
+          <w:u w:val="none"/>
+          <w:shd w:fill="auto" w:val="clear"/>
+          <w:vertAlign w:val="baseline"/>
+        </w:rPr>
+      </w:pPr>
+      <w:r>
+        <w:rPr>
+          <w:rFonts w:ascii="Calibri" w:cs="Calibri" w:eastAsia="Calibri" w:hAnsi="Calibri"/>
+          <w:b w:val="1"/>
+          <w:i w:val="0"/>
+          <w:smallCaps w:val="0"/>
+          <w:strike w:val="0"/>
+          <w:color w:val="000000"/>
+          <w:sz w:val="28"/>
+          <w:szCs w:val="28"/>
+          <w:u w:val="none"/>
+          <w:shd w:fill="auto" w:val="clear"/>
+          <w:vertAlign w:val="baseline"/>
           <w:rtl w:val="0"/>
         </w:rPr>
         <w:t xml:space="preserve">Functional requirements</w:t>
@@ -4610,11 +5180,48 @@
     </w:p>
     <w:p>
       <w:pPr>
-        <w:pStyle w:val="Heading2"/>
-        <w:rPr/>
-      </w:pPr>
-      <w:r>
-        <w:rPr>
+        <w:keepNext w:val="1"/>
+        <w:keepLines w:val="1"/>
+        <w:pageBreakBefore w:val="0"/>
+        <w:widowControl w:val="1"/>
+        <w:pBdr>
+          <w:top w:space="0" w:sz="0" w:val="nil"/>
+          <w:left w:space="0" w:sz="0" w:val="nil"/>
+          <w:bottom w:color="000000" w:space="1" w:sz="8" w:val="single"/>
+          <w:right w:space="0" w:sz="0" w:val="nil"/>
+          <w:between w:space="0" w:sz="0" w:val="nil"/>
+        </w:pBdr>
+        <w:shd w:fill="auto" w:val="clear"/>
+        <w:spacing w:after="240" w:before="240" w:line="276" w:lineRule="auto"/>
+        <w:ind w:left="0" w:right="0" w:firstLine="0"/>
+        <w:jc w:val="both"/>
+        <w:rPr>
+          <w:rFonts w:ascii="Calibri" w:cs="Calibri" w:eastAsia="Calibri" w:hAnsi="Calibri"/>
+          <w:b w:val="1"/>
+          <w:i w:val="0"/>
+          <w:smallCaps w:val="0"/>
+          <w:strike w:val="0"/>
+          <w:color w:val="000000"/>
+          <w:sz w:val="28"/>
+          <w:szCs w:val="28"/>
+          <w:u w:val="none"/>
+          <w:shd w:fill="auto" w:val="clear"/>
+          <w:vertAlign w:val="baseline"/>
+        </w:rPr>
+      </w:pPr>
+      <w:r>
+        <w:rPr>
+          <w:rFonts w:ascii="Calibri" w:cs="Calibri" w:eastAsia="Calibri" w:hAnsi="Calibri"/>
+          <w:b w:val="1"/>
+          <w:i w:val="0"/>
+          <w:smallCaps w:val="0"/>
+          <w:strike w:val="0"/>
+          <w:color w:val="000000"/>
+          <w:sz w:val="28"/>
+          <w:szCs w:val="28"/>
+          <w:u w:val="none"/>
+          <w:shd w:fill="auto" w:val="clear"/>
+          <w:vertAlign w:val="baseline"/>
           <w:rtl w:val="0"/>
         </w:rPr>
         <w:t xml:space="preserve">Non-functional requirements</w:t>
@@ -4639,11 +5246,48 @@
     </w:p>
     <w:p>
       <w:pPr>
-        <w:pStyle w:val="Heading2"/>
-        <w:rPr/>
-      </w:pPr>
-      <w:r>
-        <w:rPr>
+        <w:keepNext w:val="1"/>
+        <w:keepLines w:val="1"/>
+        <w:pageBreakBefore w:val="0"/>
+        <w:widowControl w:val="1"/>
+        <w:pBdr>
+          <w:top w:space="0" w:sz="0" w:val="nil"/>
+          <w:left w:space="0" w:sz="0" w:val="nil"/>
+          <w:bottom w:color="000000" w:space="1" w:sz="8" w:val="single"/>
+          <w:right w:space="0" w:sz="0" w:val="nil"/>
+          <w:between w:space="0" w:sz="0" w:val="nil"/>
+        </w:pBdr>
+        <w:shd w:fill="auto" w:val="clear"/>
+        <w:spacing w:after="240" w:before="240" w:line="276" w:lineRule="auto"/>
+        <w:ind w:left="0" w:right="0" w:firstLine="0"/>
+        <w:jc w:val="both"/>
+        <w:rPr>
+          <w:rFonts w:ascii="Calibri" w:cs="Calibri" w:eastAsia="Calibri" w:hAnsi="Calibri"/>
+          <w:b w:val="1"/>
+          <w:i w:val="0"/>
+          <w:smallCaps w:val="0"/>
+          <w:strike w:val="0"/>
+          <w:color w:val="000000"/>
+          <w:sz w:val="28"/>
+          <w:szCs w:val="28"/>
+          <w:u w:val="none"/>
+          <w:shd w:fill="auto" w:val="clear"/>
+          <w:vertAlign w:val="baseline"/>
+        </w:rPr>
+      </w:pPr>
+      <w:r>
+        <w:rPr>
+          <w:rFonts w:ascii="Calibri" w:cs="Calibri" w:eastAsia="Calibri" w:hAnsi="Calibri"/>
+          <w:b w:val="1"/>
+          <w:i w:val="0"/>
+          <w:smallCaps w:val="0"/>
+          <w:strike w:val="0"/>
+          <w:color w:val="000000"/>
+          <w:sz w:val="28"/>
+          <w:szCs w:val="28"/>
+          <w:u w:val="none"/>
+          <w:shd w:fill="auto" w:val="clear"/>
+          <w:vertAlign w:val="baseline"/>
           <w:rtl w:val="0"/>
         </w:rPr>
         <w:t xml:space="preserve">Testing requirements</w:t>
@@ -4665,11 +5309,48 @@
     </w:p>
     <w:p>
       <w:pPr>
-        <w:pStyle w:val="Heading2"/>
-        <w:rPr/>
-      </w:pPr>
-      <w:r>
-        <w:rPr>
+        <w:keepNext w:val="1"/>
+        <w:keepLines w:val="1"/>
+        <w:pageBreakBefore w:val="0"/>
+        <w:widowControl w:val="1"/>
+        <w:pBdr>
+          <w:top w:space="0" w:sz="0" w:val="nil"/>
+          <w:left w:space="0" w:sz="0" w:val="nil"/>
+          <w:bottom w:color="000000" w:space="1" w:sz="8" w:val="single"/>
+          <w:right w:space="0" w:sz="0" w:val="nil"/>
+          <w:between w:space="0" w:sz="0" w:val="nil"/>
+        </w:pBdr>
+        <w:shd w:fill="auto" w:val="clear"/>
+        <w:spacing w:after="240" w:before="240" w:line="276" w:lineRule="auto"/>
+        <w:ind w:left="0" w:right="0" w:firstLine="0"/>
+        <w:jc w:val="both"/>
+        <w:rPr>
+          <w:rFonts w:ascii="Calibri" w:cs="Calibri" w:eastAsia="Calibri" w:hAnsi="Calibri"/>
+          <w:b w:val="1"/>
+          <w:i w:val="0"/>
+          <w:smallCaps w:val="0"/>
+          <w:strike w:val="0"/>
+          <w:color w:val="000000"/>
+          <w:sz w:val="28"/>
+          <w:szCs w:val="28"/>
+          <w:u w:val="none"/>
+          <w:shd w:fill="auto" w:val="clear"/>
+          <w:vertAlign w:val="baseline"/>
+        </w:rPr>
+      </w:pPr>
+      <w:r>
+        <w:rPr>
+          <w:rFonts w:ascii="Calibri" w:cs="Calibri" w:eastAsia="Calibri" w:hAnsi="Calibri"/>
+          <w:b w:val="1"/>
+          <w:i w:val="0"/>
+          <w:smallCaps w:val="0"/>
+          <w:strike w:val="0"/>
+          <w:color w:val="000000"/>
+          <w:sz w:val="28"/>
+          <w:szCs w:val="28"/>
+          <w:u w:val="none"/>
+          <w:shd w:fill="auto" w:val="clear"/>
+          <w:vertAlign w:val="baseline"/>
           <w:rtl w:val="0"/>
         </w:rPr>
         <w:t xml:space="preserve">Managerial requirements</w:t>
@@ -4691,15 +5372,51 @@
     </w:p>
     <w:p>
       <w:pPr>
-        <w:pStyle w:val="Heading1"/>
+        <w:keepNext w:val="1"/>
+        <w:keepLines w:val="1"/>
+        <w:pageBreakBefore w:val="1"/>
+        <w:widowControl w:val="1"/>
+        <w:pBdr>
+          <w:top w:color="000000" w:space="1" w:sz="8" w:val="single"/>
+          <w:left w:color="000000" w:space="4" w:sz="8" w:val="single"/>
+          <w:bottom w:color="000000" w:space="1" w:sz="8" w:val="single"/>
+          <w:right w:color="000000" w:space="4" w:sz="8" w:val="single"/>
+          <w:between w:space="0" w:sz="0" w:val="nil"/>
+        </w:pBdr>
+        <w:shd w:fill="auto" w:val="clear"/>
         <w:tabs>
           <w:tab w:val="left" w:leader="none" w:pos="284"/>
         </w:tabs>
-        <w:spacing w:before="0" w:lineRule="auto"/>
-        <w:rPr/>
-      </w:pPr>
-      <w:r>
-        <w:rPr>
+        <w:spacing w:after="240" w:before="0" w:line="276" w:lineRule="auto"/>
+        <w:ind w:left="0" w:right="0" w:firstLine="0"/>
+        <w:jc w:val="both"/>
+        <w:rPr>
+          <w:rFonts w:ascii="Calibri" w:cs="Calibri" w:eastAsia="Calibri" w:hAnsi="Calibri"/>
+          <w:b w:val="1"/>
+          <w:i w:val="0"/>
+          <w:smallCaps w:val="0"/>
+          <w:strike w:val="0"/>
+          <w:color w:val="000000"/>
+          <w:sz w:val="36"/>
+          <w:szCs w:val="36"/>
+          <w:u w:val="none"/>
+          <w:shd w:fill="auto" w:val="clear"/>
+          <w:vertAlign w:val="baseline"/>
+        </w:rPr>
+      </w:pPr>
+      <w:r>
+        <w:rPr>
+          <w:rFonts w:ascii="Calibri" w:cs="Calibri" w:eastAsia="Calibri" w:hAnsi="Calibri"/>
+          <w:b w:val="1"/>
+          <w:i w:val="0"/>
+          <w:smallCaps w:val="0"/>
+          <w:strike w:val="0"/>
+          <w:color w:val="000000"/>
+          <w:sz w:val="36"/>
+          <w:szCs w:val="36"/>
+          <w:u w:val="none"/>
+          <w:shd w:fill="auto" w:val="clear"/>
+          <w:vertAlign w:val="baseline"/>
           <w:rtl w:val="0"/>
         </w:rPr>
         <w:t xml:space="preserve">MANDATORY Deliverable D04: formal testing</w:t>
@@ -4707,11 +5424,48 @@
     </w:p>
     <w:p>
       <w:pPr>
-        <w:pStyle w:val="Heading2"/>
-        <w:rPr/>
-      </w:pPr>
-      <w:r>
-        <w:rPr>
+        <w:keepNext w:val="1"/>
+        <w:keepLines w:val="1"/>
+        <w:pageBreakBefore w:val="0"/>
+        <w:widowControl w:val="1"/>
+        <w:pBdr>
+          <w:top w:space="0" w:sz="0" w:val="nil"/>
+          <w:left w:space="0" w:sz="0" w:val="nil"/>
+          <w:bottom w:color="000000" w:space="1" w:sz="8" w:val="single"/>
+          <w:right w:space="0" w:sz="0" w:val="nil"/>
+          <w:between w:space="0" w:sz="0" w:val="nil"/>
+        </w:pBdr>
+        <w:shd w:fill="auto" w:val="clear"/>
+        <w:spacing w:after="240" w:before="240" w:line="276" w:lineRule="auto"/>
+        <w:ind w:left="0" w:right="0" w:firstLine="0"/>
+        <w:jc w:val="both"/>
+        <w:rPr>
+          <w:rFonts w:ascii="Calibri" w:cs="Calibri" w:eastAsia="Calibri" w:hAnsi="Calibri"/>
+          <w:b w:val="1"/>
+          <w:i w:val="0"/>
+          <w:smallCaps w:val="0"/>
+          <w:strike w:val="0"/>
+          <w:color w:val="000000"/>
+          <w:sz w:val="28"/>
+          <w:szCs w:val="28"/>
+          <w:u w:val="none"/>
+          <w:shd w:fill="auto" w:val="clear"/>
+          <w:vertAlign w:val="baseline"/>
+        </w:rPr>
+      </w:pPr>
+      <w:r>
+        <w:rPr>
+          <w:rFonts w:ascii="Calibri" w:cs="Calibri" w:eastAsia="Calibri" w:hAnsi="Calibri"/>
+          <w:b w:val="1"/>
+          <w:i w:val="0"/>
+          <w:smallCaps w:val="0"/>
+          <w:strike w:val="0"/>
+          <w:color w:val="000000"/>
+          <w:sz w:val="28"/>
+          <w:szCs w:val="28"/>
+          <w:u w:val="none"/>
+          <w:shd w:fill="auto" w:val="clear"/>
+          <w:vertAlign w:val="baseline"/>
           <w:rtl w:val="0"/>
         </w:rPr>
         <w:t xml:space="preserve">Information requirements </w:t>
@@ -4733,11 +5487,48 @@
     </w:p>
     <w:p>
       <w:pPr>
-        <w:pStyle w:val="Heading2"/>
-        <w:rPr/>
-      </w:pPr>
-      <w:r>
-        <w:rPr>
+        <w:keepNext w:val="1"/>
+        <w:keepLines w:val="1"/>
+        <w:pageBreakBefore w:val="0"/>
+        <w:widowControl w:val="1"/>
+        <w:pBdr>
+          <w:top w:space="0" w:sz="0" w:val="nil"/>
+          <w:left w:space="0" w:sz="0" w:val="nil"/>
+          <w:bottom w:color="000000" w:space="1" w:sz="8" w:val="single"/>
+          <w:right w:space="0" w:sz="0" w:val="nil"/>
+          <w:between w:space="0" w:sz="0" w:val="nil"/>
+        </w:pBdr>
+        <w:shd w:fill="auto" w:val="clear"/>
+        <w:spacing w:after="240" w:before="240" w:line="276" w:lineRule="auto"/>
+        <w:ind w:left="0" w:right="0" w:firstLine="0"/>
+        <w:jc w:val="both"/>
+        <w:rPr>
+          <w:rFonts w:ascii="Calibri" w:cs="Calibri" w:eastAsia="Calibri" w:hAnsi="Calibri"/>
+          <w:b w:val="1"/>
+          <w:i w:val="0"/>
+          <w:smallCaps w:val="0"/>
+          <w:strike w:val="0"/>
+          <w:color w:val="000000"/>
+          <w:sz w:val="28"/>
+          <w:szCs w:val="28"/>
+          <w:u w:val="none"/>
+          <w:shd w:fill="auto" w:val="clear"/>
+          <w:vertAlign w:val="baseline"/>
+        </w:rPr>
+      </w:pPr>
+      <w:r>
+        <w:rPr>
+          <w:rFonts w:ascii="Calibri" w:cs="Calibri" w:eastAsia="Calibri" w:hAnsi="Calibri"/>
+          <w:b w:val="1"/>
+          <w:i w:val="0"/>
+          <w:smallCaps w:val="0"/>
+          <w:strike w:val="0"/>
+          <w:color w:val="000000"/>
+          <w:sz w:val="28"/>
+          <w:szCs w:val="28"/>
+          <w:u w:val="none"/>
+          <w:shd w:fill="auto" w:val="clear"/>
+          <w:vertAlign w:val="baseline"/>
           <w:rtl w:val="0"/>
         </w:rPr>
         <w:t xml:space="preserve">Functional requirements</w:t>
@@ -4759,11 +5550,48 @@
     </w:p>
     <w:p>
       <w:pPr>
-        <w:pStyle w:val="Heading2"/>
-        <w:rPr/>
-      </w:pPr>
-      <w:r>
-        <w:rPr>
+        <w:keepNext w:val="1"/>
+        <w:keepLines w:val="1"/>
+        <w:pageBreakBefore w:val="0"/>
+        <w:widowControl w:val="1"/>
+        <w:pBdr>
+          <w:top w:space="0" w:sz="0" w:val="nil"/>
+          <w:left w:space="0" w:sz="0" w:val="nil"/>
+          <w:bottom w:color="000000" w:space="1" w:sz="8" w:val="single"/>
+          <w:right w:space="0" w:sz="0" w:val="nil"/>
+          <w:between w:space="0" w:sz="0" w:val="nil"/>
+        </w:pBdr>
+        <w:shd w:fill="auto" w:val="clear"/>
+        <w:spacing w:after="240" w:before="240" w:line="276" w:lineRule="auto"/>
+        <w:ind w:left="0" w:right="0" w:firstLine="0"/>
+        <w:jc w:val="both"/>
+        <w:rPr>
+          <w:rFonts w:ascii="Calibri" w:cs="Calibri" w:eastAsia="Calibri" w:hAnsi="Calibri"/>
+          <w:b w:val="1"/>
+          <w:i w:val="0"/>
+          <w:smallCaps w:val="0"/>
+          <w:strike w:val="0"/>
+          <w:color w:val="000000"/>
+          <w:sz w:val="28"/>
+          <w:szCs w:val="28"/>
+          <w:u w:val="none"/>
+          <w:shd w:fill="auto" w:val="clear"/>
+          <w:vertAlign w:val="baseline"/>
+        </w:rPr>
+      </w:pPr>
+      <w:r>
+        <w:rPr>
+          <w:rFonts w:ascii="Calibri" w:cs="Calibri" w:eastAsia="Calibri" w:hAnsi="Calibri"/>
+          <w:b w:val="1"/>
+          <w:i w:val="0"/>
+          <w:smallCaps w:val="0"/>
+          <w:strike w:val="0"/>
+          <w:color w:val="000000"/>
+          <w:sz w:val="28"/>
+          <w:szCs w:val="28"/>
+          <w:u w:val="none"/>
+          <w:shd w:fill="auto" w:val="clear"/>
+          <w:vertAlign w:val="baseline"/>
           <w:rtl w:val="0"/>
         </w:rPr>
         <w:t xml:space="preserve">Non-functional requirements</w:t>
@@ -4785,11 +5613,48 @@
     </w:p>
     <w:p>
       <w:pPr>
-        <w:pStyle w:val="Heading2"/>
-        <w:rPr/>
-      </w:pPr>
-      <w:r>
-        <w:rPr>
+        <w:keepNext w:val="1"/>
+        <w:keepLines w:val="1"/>
+        <w:pageBreakBefore w:val="0"/>
+        <w:widowControl w:val="1"/>
+        <w:pBdr>
+          <w:top w:space="0" w:sz="0" w:val="nil"/>
+          <w:left w:space="0" w:sz="0" w:val="nil"/>
+          <w:bottom w:color="000000" w:space="1" w:sz="8" w:val="single"/>
+          <w:right w:space="0" w:sz="0" w:val="nil"/>
+          <w:between w:space="0" w:sz="0" w:val="nil"/>
+        </w:pBdr>
+        <w:shd w:fill="auto" w:val="clear"/>
+        <w:spacing w:after="240" w:before="240" w:line="276" w:lineRule="auto"/>
+        <w:ind w:left="0" w:right="0" w:firstLine="0"/>
+        <w:jc w:val="both"/>
+        <w:rPr>
+          <w:rFonts w:ascii="Calibri" w:cs="Calibri" w:eastAsia="Calibri" w:hAnsi="Calibri"/>
+          <w:b w:val="1"/>
+          <w:i w:val="0"/>
+          <w:smallCaps w:val="0"/>
+          <w:strike w:val="0"/>
+          <w:color w:val="000000"/>
+          <w:sz w:val="28"/>
+          <w:szCs w:val="28"/>
+          <w:u w:val="none"/>
+          <w:shd w:fill="auto" w:val="clear"/>
+          <w:vertAlign w:val="baseline"/>
+        </w:rPr>
+      </w:pPr>
+      <w:r>
+        <w:rPr>
+          <w:rFonts w:ascii="Calibri" w:cs="Calibri" w:eastAsia="Calibri" w:hAnsi="Calibri"/>
+          <w:b w:val="1"/>
+          <w:i w:val="0"/>
+          <w:smallCaps w:val="0"/>
+          <w:strike w:val="0"/>
+          <w:color w:val="000000"/>
+          <w:sz w:val="28"/>
+          <w:szCs w:val="28"/>
+          <w:u w:val="none"/>
+          <w:shd w:fill="auto" w:val="clear"/>
+          <w:vertAlign w:val="baseline"/>
           <w:rtl w:val="0"/>
         </w:rPr>
         <w:t xml:space="preserve">Testing requirements</w:t>
@@ -4897,16 +5762,53 @@
           <w:vertAlign w:val="baseline"/>
           <w:rtl w:val="0"/>
         </w:rPr>
-        <w:t xml:space="preserve">       </w:t>
-      </w:r>
-    </w:p>
-    <w:p>
-      <w:pPr>
-        <w:pStyle w:val="Heading2"/>
-        <w:rPr/>
-      </w:pPr>
-      <w:r>
-        <w:rPr>
+        <w:t xml:space="preserve">       X</w:t>
+      </w:r>
+    </w:p>
+    <w:p>
+      <w:pPr>
+        <w:keepNext w:val="1"/>
+        <w:keepLines w:val="1"/>
+        <w:pageBreakBefore w:val="0"/>
+        <w:widowControl w:val="1"/>
+        <w:pBdr>
+          <w:top w:space="0" w:sz="0" w:val="nil"/>
+          <w:left w:space="0" w:sz="0" w:val="nil"/>
+          <w:bottom w:color="000000" w:space="1" w:sz="8" w:val="single"/>
+          <w:right w:space="0" w:sz="0" w:val="nil"/>
+          <w:between w:space="0" w:sz="0" w:val="nil"/>
+        </w:pBdr>
+        <w:shd w:fill="auto" w:val="clear"/>
+        <w:spacing w:after="240" w:before="240" w:line="276" w:lineRule="auto"/>
+        <w:ind w:left="0" w:right="0" w:firstLine="0"/>
+        <w:jc w:val="both"/>
+        <w:rPr>
+          <w:rFonts w:ascii="Calibri" w:cs="Calibri" w:eastAsia="Calibri" w:hAnsi="Calibri"/>
+          <w:b w:val="1"/>
+          <w:i w:val="0"/>
+          <w:smallCaps w:val="0"/>
+          <w:strike w:val="0"/>
+          <w:color w:val="000000"/>
+          <w:sz w:val="28"/>
+          <w:szCs w:val="28"/>
+          <w:u w:val="none"/>
+          <w:shd w:fill="auto" w:val="clear"/>
+          <w:vertAlign w:val="baseline"/>
+        </w:rPr>
+      </w:pPr>
+      <w:r>
+        <w:rPr>
+          <w:rFonts w:ascii="Calibri" w:cs="Calibri" w:eastAsia="Calibri" w:hAnsi="Calibri"/>
+          <w:b w:val="1"/>
+          <w:i w:val="0"/>
+          <w:smallCaps w:val="0"/>
+          <w:strike w:val="0"/>
+          <w:color w:val="000000"/>
+          <w:sz w:val="28"/>
+          <w:szCs w:val="28"/>
+          <w:u w:val="none"/>
+          <w:shd w:fill="auto" w:val="clear"/>
+          <w:vertAlign w:val="baseline"/>
           <w:rtl w:val="0"/>
         </w:rPr>
         <w:t xml:space="preserve">Managerial requirements</w:t>
@@ -5019,17 +5921,53 @@
           <w:vertAlign w:val="baseline"/>
           <w:rtl w:val="0"/>
         </w:rPr>
-        <w:t xml:space="preserve">       </w:t>
-      </w:r>
-    </w:p>
-    <w:p>
-      <w:pPr>
-        <w:pStyle w:val="Heading1"/>
-        <w:spacing w:before="0" w:lineRule="auto"/>
-        <w:rPr/>
-      </w:pPr>
-      <w:r>
-        <w:rPr>
+        <w:t xml:space="preserve">       X</w:t>
+      </w:r>
+    </w:p>
+    <w:p>
+      <w:pPr>
+        <w:keepNext w:val="1"/>
+        <w:keepLines w:val="1"/>
+        <w:pageBreakBefore w:val="1"/>
+        <w:widowControl w:val="1"/>
+        <w:pBdr>
+          <w:top w:color="000000" w:space="1" w:sz="8" w:val="single"/>
+          <w:left w:color="000000" w:space="4" w:sz="8" w:val="single"/>
+          <w:bottom w:color="000000" w:space="1" w:sz="8" w:val="single"/>
+          <w:right w:color="000000" w:space="4" w:sz="8" w:val="single"/>
+          <w:between w:space="0" w:sz="0" w:val="nil"/>
+        </w:pBdr>
+        <w:shd w:fill="auto" w:val="clear"/>
+        <w:spacing w:after="240" w:before="0" w:line="276" w:lineRule="auto"/>
+        <w:ind w:left="0" w:right="0" w:firstLine="0"/>
+        <w:jc w:val="both"/>
+        <w:rPr>
+          <w:rFonts w:ascii="Calibri" w:cs="Calibri" w:eastAsia="Calibri" w:hAnsi="Calibri"/>
+          <w:b w:val="1"/>
+          <w:i w:val="0"/>
+          <w:smallCaps w:val="0"/>
+          <w:strike w:val="0"/>
+          <w:color w:val="000000"/>
+          <w:sz w:val="36"/>
+          <w:szCs w:val="36"/>
+          <w:u w:val="none"/>
+          <w:shd w:fill="auto" w:val="clear"/>
+          <w:vertAlign w:val="baseline"/>
+        </w:rPr>
+      </w:pPr>
+      <w:r>
+        <w:rPr>
+          <w:rFonts w:ascii="Calibri" w:cs="Calibri" w:eastAsia="Calibri" w:hAnsi="Calibri"/>
+          <w:b w:val="1"/>
+          <w:i w:val="0"/>
+          <w:smallCaps w:val="0"/>
+          <w:strike w:val="0"/>
+          <w:color w:val="000000"/>
+          <w:sz w:val="36"/>
+          <w:szCs w:val="36"/>
+          <w:u w:val="none"/>
+          <w:shd w:fill="auto" w:val="clear"/>
+          <w:vertAlign w:val="baseline"/>
           <w:rtl w:val="0"/>
         </w:rPr>
         <w:t xml:space="preserve">SUPPLEMENTARY Deliverable D01: introduction</w:t>
@@ -5037,11 +5975,48 @@
     </w:p>
     <w:p>
       <w:pPr>
-        <w:pStyle w:val="Heading2"/>
-        <w:rPr/>
-      </w:pPr>
-      <w:r>
-        <w:rPr>
+        <w:keepNext w:val="1"/>
+        <w:keepLines w:val="1"/>
+        <w:pageBreakBefore w:val="0"/>
+        <w:widowControl w:val="1"/>
+        <w:pBdr>
+          <w:top w:space="0" w:sz="0" w:val="nil"/>
+          <w:left w:space="0" w:sz="0" w:val="nil"/>
+          <w:bottom w:color="000000" w:space="1" w:sz="8" w:val="single"/>
+          <w:right w:space="0" w:sz="0" w:val="nil"/>
+          <w:between w:space="0" w:sz="0" w:val="nil"/>
+        </w:pBdr>
+        <w:shd w:fill="auto" w:val="clear"/>
+        <w:spacing w:after="240" w:before="240" w:line="276" w:lineRule="auto"/>
+        <w:ind w:left="0" w:right="0" w:firstLine="0"/>
+        <w:jc w:val="both"/>
+        <w:rPr>
+          <w:rFonts w:ascii="Calibri" w:cs="Calibri" w:eastAsia="Calibri" w:hAnsi="Calibri"/>
+          <w:b w:val="1"/>
+          <w:i w:val="0"/>
+          <w:smallCaps w:val="0"/>
+          <w:strike w:val="0"/>
+          <w:color w:val="000000"/>
+          <w:sz w:val="28"/>
+          <w:szCs w:val="28"/>
+          <w:u w:val="none"/>
+          <w:shd w:fill="auto" w:val="clear"/>
+          <w:vertAlign w:val="baseline"/>
+        </w:rPr>
+      </w:pPr>
+      <w:r>
+        <w:rPr>
+          <w:rFonts w:ascii="Calibri" w:cs="Calibri" w:eastAsia="Calibri" w:hAnsi="Calibri"/>
+          <w:b w:val="1"/>
+          <w:i w:val="0"/>
+          <w:smallCaps w:val="0"/>
+          <w:strike w:val="0"/>
+          <w:color w:val="000000"/>
+          <w:sz w:val="28"/>
+          <w:szCs w:val="28"/>
+          <w:u w:val="none"/>
+          <w:shd w:fill="auto" w:val="clear"/>
+          <w:vertAlign w:val="baseline"/>
           <w:rtl w:val="0"/>
         </w:rPr>
         <w:t xml:space="preserve">Information requirements </w:t>
@@ -5066,11 +6041,48 @@
     </w:p>
     <w:p>
       <w:pPr>
-        <w:pStyle w:val="Heading2"/>
-        <w:rPr/>
-      </w:pPr>
-      <w:r>
-        <w:rPr>
+        <w:keepNext w:val="1"/>
+        <w:keepLines w:val="1"/>
+        <w:pageBreakBefore w:val="0"/>
+        <w:widowControl w:val="1"/>
+        <w:pBdr>
+          <w:top w:space="0" w:sz="0" w:val="nil"/>
+          <w:left w:space="0" w:sz="0" w:val="nil"/>
+          <w:bottom w:color="000000" w:space="1" w:sz="8" w:val="single"/>
+          <w:right w:space="0" w:sz="0" w:val="nil"/>
+          <w:between w:space="0" w:sz="0" w:val="nil"/>
+        </w:pBdr>
+        <w:shd w:fill="auto" w:val="clear"/>
+        <w:spacing w:after="240" w:before="240" w:line="276" w:lineRule="auto"/>
+        <w:ind w:left="0" w:right="0" w:firstLine="0"/>
+        <w:jc w:val="both"/>
+        <w:rPr>
+          <w:rFonts w:ascii="Calibri" w:cs="Calibri" w:eastAsia="Calibri" w:hAnsi="Calibri"/>
+          <w:b w:val="1"/>
+          <w:i w:val="0"/>
+          <w:smallCaps w:val="0"/>
+          <w:strike w:val="0"/>
+          <w:color w:val="000000"/>
+          <w:sz w:val="28"/>
+          <w:szCs w:val="28"/>
+          <w:u w:val="none"/>
+          <w:shd w:fill="auto" w:val="clear"/>
+          <w:vertAlign w:val="baseline"/>
+        </w:rPr>
+      </w:pPr>
+      <w:r>
+        <w:rPr>
+          <w:rFonts w:ascii="Calibri" w:cs="Calibri" w:eastAsia="Calibri" w:hAnsi="Calibri"/>
+          <w:b w:val="1"/>
+          <w:i w:val="0"/>
+          <w:smallCaps w:val="0"/>
+          <w:strike w:val="0"/>
+          <w:color w:val="000000"/>
+          <w:sz w:val="28"/>
+          <w:szCs w:val="28"/>
+          <w:u w:val="none"/>
+          <w:shd w:fill="auto" w:val="clear"/>
+          <w:vertAlign w:val="baseline"/>
           <w:rtl w:val="0"/>
         </w:rPr>
         <w:t xml:space="preserve">Functional requirements</w:t>
@@ -5092,11 +6104,48 @@
     </w:p>
     <w:p>
       <w:pPr>
-        <w:pStyle w:val="Heading2"/>
-        <w:rPr/>
-      </w:pPr>
-      <w:r>
-        <w:rPr>
+        <w:keepNext w:val="1"/>
+        <w:keepLines w:val="1"/>
+        <w:pageBreakBefore w:val="0"/>
+        <w:widowControl w:val="1"/>
+        <w:pBdr>
+          <w:top w:space="0" w:sz="0" w:val="nil"/>
+          <w:left w:space="0" w:sz="0" w:val="nil"/>
+          <w:bottom w:color="000000" w:space="1" w:sz="8" w:val="single"/>
+          <w:right w:space="0" w:sz="0" w:val="nil"/>
+          <w:between w:space="0" w:sz="0" w:val="nil"/>
+        </w:pBdr>
+        <w:shd w:fill="auto" w:val="clear"/>
+        <w:spacing w:after="240" w:before="240" w:line="276" w:lineRule="auto"/>
+        <w:ind w:left="0" w:right="0" w:firstLine="0"/>
+        <w:jc w:val="both"/>
+        <w:rPr>
+          <w:rFonts w:ascii="Calibri" w:cs="Calibri" w:eastAsia="Calibri" w:hAnsi="Calibri"/>
+          <w:b w:val="1"/>
+          <w:i w:val="0"/>
+          <w:smallCaps w:val="0"/>
+          <w:strike w:val="0"/>
+          <w:color w:val="000000"/>
+          <w:sz w:val="28"/>
+          <w:szCs w:val="28"/>
+          <w:u w:val="none"/>
+          <w:shd w:fill="auto" w:val="clear"/>
+          <w:vertAlign w:val="baseline"/>
+        </w:rPr>
+      </w:pPr>
+      <w:r>
+        <w:rPr>
+          <w:rFonts w:ascii="Calibri" w:cs="Calibri" w:eastAsia="Calibri" w:hAnsi="Calibri"/>
+          <w:b w:val="1"/>
+          <w:i w:val="0"/>
+          <w:smallCaps w:val="0"/>
+          <w:strike w:val="0"/>
+          <w:color w:val="000000"/>
+          <w:sz w:val="28"/>
+          <w:szCs w:val="28"/>
+          <w:u w:val="none"/>
+          <w:shd w:fill="auto" w:val="clear"/>
+          <w:vertAlign w:val="baseline"/>
           <w:rtl w:val="0"/>
         </w:rPr>
         <w:t xml:space="preserve">Non-functional requirements</w:t>
@@ -5118,11 +6167,48 @@
     </w:p>
     <w:p>
       <w:pPr>
-        <w:pStyle w:val="Heading2"/>
-        <w:rPr/>
-      </w:pPr>
-      <w:r>
-        <w:rPr>
+        <w:keepNext w:val="1"/>
+        <w:keepLines w:val="1"/>
+        <w:pageBreakBefore w:val="0"/>
+        <w:widowControl w:val="1"/>
+        <w:pBdr>
+          <w:top w:space="0" w:sz="0" w:val="nil"/>
+          <w:left w:space="0" w:sz="0" w:val="nil"/>
+          <w:bottom w:color="000000" w:space="1" w:sz="8" w:val="single"/>
+          <w:right w:space="0" w:sz="0" w:val="nil"/>
+          <w:between w:space="0" w:sz="0" w:val="nil"/>
+        </w:pBdr>
+        <w:shd w:fill="auto" w:val="clear"/>
+        <w:spacing w:after="240" w:before="240" w:line="276" w:lineRule="auto"/>
+        <w:ind w:left="0" w:right="0" w:firstLine="0"/>
+        <w:jc w:val="both"/>
+        <w:rPr>
+          <w:rFonts w:ascii="Calibri" w:cs="Calibri" w:eastAsia="Calibri" w:hAnsi="Calibri"/>
+          <w:b w:val="1"/>
+          <w:i w:val="0"/>
+          <w:smallCaps w:val="0"/>
+          <w:strike w:val="0"/>
+          <w:color w:val="000000"/>
+          <w:sz w:val="28"/>
+          <w:szCs w:val="28"/>
+          <w:u w:val="none"/>
+          <w:shd w:fill="auto" w:val="clear"/>
+          <w:vertAlign w:val="baseline"/>
+        </w:rPr>
+      </w:pPr>
+      <w:r>
+        <w:rPr>
+          <w:rFonts w:ascii="Calibri" w:cs="Calibri" w:eastAsia="Calibri" w:hAnsi="Calibri"/>
+          <w:b w:val="1"/>
+          <w:i w:val="0"/>
+          <w:smallCaps w:val="0"/>
+          <w:strike w:val="0"/>
+          <w:color w:val="000000"/>
+          <w:sz w:val="28"/>
+          <w:szCs w:val="28"/>
+          <w:u w:val="none"/>
+          <w:shd w:fill="auto" w:val="clear"/>
+          <w:vertAlign w:val="baseline"/>
           <w:rtl w:val="0"/>
         </w:rPr>
         <w:t xml:space="preserve">Testing requirements</w:t>
@@ -5144,11 +6230,48 @@
     </w:p>
     <w:p>
       <w:pPr>
-        <w:pStyle w:val="Heading2"/>
-        <w:rPr/>
-      </w:pPr>
-      <w:r>
-        <w:rPr>
+        <w:keepNext w:val="1"/>
+        <w:keepLines w:val="1"/>
+        <w:pageBreakBefore w:val="0"/>
+        <w:widowControl w:val="1"/>
+        <w:pBdr>
+          <w:top w:space="0" w:sz="0" w:val="nil"/>
+          <w:left w:space="0" w:sz="0" w:val="nil"/>
+          <w:bottom w:color="000000" w:space="1" w:sz="8" w:val="single"/>
+          <w:right w:space="0" w:sz="0" w:val="nil"/>
+          <w:between w:space="0" w:sz="0" w:val="nil"/>
+        </w:pBdr>
+        <w:shd w:fill="auto" w:val="clear"/>
+        <w:spacing w:after="240" w:before="240" w:line="276" w:lineRule="auto"/>
+        <w:ind w:left="0" w:right="0" w:firstLine="0"/>
+        <w:jc w:val="both"/>
+        <w:rPr>
+          <w:rFonts w:ascii="Calibri" w:cs="Calibri" w:eastAsia="Calibri" w:hAnsi="Calibri"/>
+          <w:b w:val="1"/>
+          <w:i w:val="0"/>
+          <w:smallCaps w:val="0"/>
+          <w:strike w:val="0"/>
+          <w:color w:val="000000"/>
+          <w:sz w:val="28"/>
+          <w:szCs w:val="28"/>
+          <w:u w:val="none"/>
+          <w:shd w:fill="auto" w:val="clear"/>
+          <w:vertAlign w:val="baseline"/>
+        </w:rPr>
+      </w:pPr>
+      <w:r>
+        <w:rPr>
+          <w:rFonts w:ascii="Calibri" w:cs="Calibri" w:eastAsia="Calibri" w:hAnsi="Calibri"/>
+          <w:b w:val="1"/>
+          <w:i w:val="0"/>
+          <w:smallCaps w:val="0"/>
+          <w:strike w:val="0"/>
+          <w:color w:val="000000"/>
+          <w:sz w:val="28"/>
+          <w:szCs w:val="28"/>
+          <w:u w:val="none"/>
+          <w:shd w:fill="auto" w:val="clear"/>
+          <w:vertAlign w:val="baseline"/>
           <w:rtl w:val="0"/>
         </w:rPr>
         <w:t xml:space="preserve">Managerial requirements</w:t>
@@ -5429,15 +6552,51 @@
     </w:p>
     <w:p>
       <w:pPr>
-        <w:pStyle w:val="Heading1"/>
+        <w:keepNext w:val="1"/>
+        <w:keepLines w:val="1"/>
+        <w:pageBreakBefore w:val="1"/>
+        <w:widowControl w:val="1"/>
+        <w:pBdr>
+          <w:top w:color="000000" w:space="1" w:sz="8" w:val="single"/>
+          <w:left w:color="000000" w:space="4" w:sz="8" w:val="single"/>
+          <w:bottom w:color="000000" w:space="1" w:sz="8" w:val="single"/>
+          <w:right w:color="000000" w:space="4" w:sz="8" w:val="single"/>
+          <w:between w:space="0" w:sz="0" w:val="nil"/>
+        </w:pBdr>
+        <w:shd w:fill="auto" w:val="clear"/>
         <w:tabs>
           <w:tab w:val="left" w:leader="none" w:pos="284"/>
         </w:tabs>
-        <w:spacing w:before="0" w:lineRule="auto"/>
-        <w:rPr/>
-      </w:pPr>
-      <w:r>
-        <w:rPr>
+        <w:spacing w:after="240" w:before="0" w:line="276" w:lineRule="auto"/>
+        <w:ind w:left="0" w:right="0" w:firstLine="0"/>
+        <w:jc w:val="both"/>
+        <w:rPr>
+          <w:rFonts w:ascii="Calibri" w:cs="Calibri" w:eastAsia="Calibri" w:hAnsi="Calibri"/>
+          <w:b w:val="1"/>
+          <w:i w:val="0"/>
+          <w:smallCaps w:val="0"/>
+          <w:strike w:val="0"/>
+          <w:color w:val="000000"/>
+          <w:sz w:val="36"/>
+          <w:szCs w:val="36"/>
+          <w:u w:val="none"/>
+          <w:shd w:fill="auto" w:val="clear"/>
+          <w:vertAlign w:val="baseline"/>
+        </w:rPr>
+      </w:pPr>
+      <w:r>
+        <w:rPr>
+          <w:rFonts w:ascii="Calibri" w:cs="Calibri" w:eastAsia="Calibri" w:hAnsi="Calibri"/>
+          <w:b w:val="1"/>
+          <w:i w:val="0"/>
+          <w:smallCaps w:val="0"/>
+          <w:strike w:val="0"/>
+          <w:color w:val="000000"/>
+          <w:sz w:val="36"/>
+          <w:szCs w:val="36"/>
+          <w:u w:val="none"/>
+          <w:shd w:fill="auto" w:val="clear"/>
+          <w:vertAlign w:val="baseline"/>
           <w:rtl w:val="0"/>
         </w:rPr>
         <w:t xml:space="preserve">SUPPLEMENTARY Deliverable D02: data models</w:t>
@@ -5445,11 +6604,48 @@
     </w:p>
     <w:p>
       <w:pPr>
-        <w:pStyle w:val="Heading2"/>
-        <w:rPr/>
-      </w:pPr>
-      <w:r>
-        <w:rPr>
+        <w:keepNext w:val="1"/>
+        <w:keepLines w:val="1"/>
+        <w:pageBreakBefore w:val="0"/>
+        <w:widowControl w:val="1"/>
+        <w:pBdr>
+          <w:top w:space="0" w:sz="0" w:val="nil"/>
+          <w:left w:space="0" w:sz="0" w:val="nil"/>
+          <w:bottom w:color="000000" w:space="1" w:sz="8" w:val="single"/>
+          <w:right w:space="0" w:sz="0" w:val="nil"/>
+          <w:between w:space="0" w:sz="0" w:val="nil"/>
+        </w:pBdr>
+        <w:shd w:fill="auto" w:val="clear"/>
+        <w:spacing w:after="240" w:before="240" w:line="276" w:lineRule="auto"/>
+        <w:ind w:left="0" w:right="0" w:firstLine="0"/>
+        <w:jc w:val="both"/>
+        <w:rPr>
+          <w:rFonts w:ascii="Calibri" w:cs="Calibri" w:eastAsia="Calibri" w:hAnsi="Calibri"/>
+          <w:b w:val="1"/>
+          <w:i w:val="0"/>
+          <w:smallCaps w:val="0"/>
+          <w:strike w:val="0"/>
+          <w:color w:val="000000"/>
+          <w:sz w:val="28"/>
+          <w:szCs w:val="28"/>
+          <w:u w:val="none"/>
+          <w:shd w:fill="auto" w:val="clear"/>
+          <w:vertAlign w:val="baseline"/>
+        </w:rPr>
+      </w:pPr>
+      <w:r>
+        <w:rPr>
+          <w:rFonts w:ascii="Calibri" w:cs="Calibri" w:eastAsia="Calibri" w:hAnsi="Calibri"/>
+          <w:b w:val="1"/>
+          <w:i w:val="0"/>
+          <w:smallCaps w:val="0"/>
+          <w:strike w:val="0"/>
+          <w:color w:val="000000"/>
+          <w:sz w:val="28"/>
+          <w:szCs w:val="28"/>
+          <w:u w:val="none"/>
+          <w:shd w:fill="auto" w:val="clear"/>
+          <w:vertAlign w:val="baseline"/>
           <w:rtl w:val="0"/>
         </w:rPr>
         <w:t xml:space="preserve">Information requirements</w:t>
@@ -5733,11 +6929,48 @@
     </w:p>
     <w:p>
       <w:pPr>
-        <w:pStyle w:val="Heading2"/>
-        <w:rPr/>
-      </w:pPr>
-      <w:r>
-        <w:rPr>
+        <w:keepNext w:val="1"/>
+        <w:keepLines w:val="1"/>
+        <w:pageBreakBefore w:val="0"/>
+        <w:widowControl w:val="1"/>
+        <w:pBdr>
+          <w:top w:space="0" w:sz="0" w:val="nil"/>
+          <w:left w:space="0" w:sz="0" w:val="nil"/>
+          <w:bottom w:color="000000" w:space="1" w:sz="8" w:val="single"/>
+          <w:right w:space="0" w:sz="0" w:val="nil"/>
+          <w:between w:space="0" w:sz="0" w:val="nil"/>
+        </w:pBdr>
+        <w:shd w:fill="auto" w:val="clear"/>
+        <w:spacing w:after="240" w:before="240" w:line="276" w:lineRule="auto"/>
+        <w:ind w:left="0" w:right="0" w:firstLine="0"/>
+        <w:jc w:val="both"/>
+        <w:rPr>
+          <w:rFonts w:ascii="Calibri" w:cs="Calibri" w:eastAsia="Calibri" w:hAnsi="Calibri"/>
+          <w:b w:val="1"/>
+          <w:i w:val="0"/>
+          <w:smallCaps w:val="0"/>
+          <w:strike w:val="0"/>
+          <w:color w:val="000000"/>
+          <w:sz w:val="28"/>
+          <w:szCs w:val="28"/>
+          <w:u w:val="none"/>
+          <w:shd w:fill="auto" w:val="clear"/>
+          <w:vertAlign w:val="baseline"/>
+        </w:rPr>
+      </w:pPr>
+      <w:r>
+        <w:rPr>
+          <w:rFonts w:ascii="Calibri" w:cs="Calibri" w:eastAsia="Calibri" w:hAnsi="Calibri"/>
+          <w:b w:val="1"/>
+          <w:i w:val="0"/>
+          <w:smallCaps w:val="0"/>
+          <w:strike w:val="0"/>
+          <w:color w:val="000000"/>
+          <w:sz w:val="28"/>
+          <w:szCs w:val="28"/>
+          <w:u w:val="none"/>
+          <w:shd w:fill="auto" w:val="clear"/>
+          <w:vertAlign w:val="baseline"/>
           <w:rtl w:val="0"/>
         </w:rPr>
         <w:t xml:space="preserve">Functional requirements</w:t>
@@ -5762,11 +6995,48 @@
     </w:p>
     <w:p>
       <w:pPr>
-        <w:pStyle w:val="Heading2"/>
-        <w:rPr/>
-      </w:pPr>
-      <w:r>
-        <w:rPr>
+        <w:keepNext w:val="1"/>
+        <w:keepLines w:val="1"/>
+        <w:pageBreakBefore w:val="0"/>
+        <w:widowControl w:val="1"/>
+        <w:pBdr>
+          <w:top w:space="0" w:sz="0" w:val="nil"/>
+          <w:left w:space="0" w:sz="0" w:val="nil"/>
+          <w:bottom w:color="000000" w:space="1" w:sz="8" w:val="single"/>
+          <w:right w:space="0" w:sz="0" w:val="nil"/>
+          <w:between w:space="0" w:sz="0" w:val="nil"/>
+        </w:pBdr>
+        <w:shd w:fill="auto" w:val="clear"/>
+        <w:spacing w:after="240" w:before="240" w:line="276" w:lineRule="auto"/>
+        <w:ind w:left="0" w:right="0" w:firstLine="0"/>
+        <w:jc w:val="both"/>
+        <w:rPr>
+          <w:rFonts w:ascii="Calibri" w:cs="Calibri" w:eastAsia="Calibri" w:hAnsi="Calibri"/>
+          <w:b w:val="1"/>
+          <w:i w:val="0"/>
+          <w:smallCaps w:val="0"/>
+          <w:strike w:val="0"/>
+          <w:color w:val="000000"/>
+          <w:sz w:val="28"/>
+          <w:szCs w:val="28"/>
+          <w:u w:val="none"/>
+          <w:shd w:fill="auto" w:val="clear"/>
+          <w:vertAlign w:val="baseline"/>
+        </w:rPr>
+      </w:pPr>
+      <w:r>
+        <w:rPr>
+          <w:rFonts w:ascii="Calibri" w:cs="Calibri" w:eastAsia="Calibri" w:hAnsi="Calibri"/>
+          <w:b w:val="1"/>
+          <w:i w:val="0"/>
+          <w:smallCaps w:val="0"/>
+          <w:strike w:val="0"/>
+          <w:color w:val="000000"/>
+          <w:sz w:val="28"/>
+          <w:szCs w:val="28"/>
+          <w:u w:val="none"/>
+          <w:shd w:fill="auto" w:val="clear"/>
+          <w:vertAlign w:val="baseline"/>
           <w:rtl w:val="0"/>
         </w:rPr>
         <w:t xml:space="preserve">Non-functional requirements</w:t>
@@ -5791,11 +7061,48 @@
     </w:p>
     <w:p>
       <w:pPr>
-        <w:pStyle w:val="Heading2"/>
-        <w:rPr/>
-      </w:pPr>
-      <w:r>
-        <w:rPr>
+        <w:keepNext w:val="1"/>
+        <w:keepLines w:val="1"/>
+        <w:pageBreakBefore w:val="0"/>
+        <w:widowControl w:val="1"/>
+        <w:pBdr>
+          <w:top w:space="0" w:sz="0" w:val="nil"/>
+          <w:left w:space="0" w:sz="0" w:val="nil"/>
+          <w:bottom w:color="000000" w:space="1" w:sz="8" w:val="single"/>
+          <w:right w:space="0" w:sz="0" w:val="nil"/>
+          <w:between w:space="0" w:sz="0" w:val="nil"/>
+        </w:pBdr>
+        <w:shd w:fill="auto" w:val="clear"/>
+        <w:spacing w:after="240" w:before="240" w:line="276" w:lineRule="auto"/>
+        <w:ind w:left="0" w:right="0" w:firstLine="0"/>
+        <w:jc w:val="both"/>
+        <w:rPr>
+          <w:rFonts w:ascii="Calibri" w:cs="Calibri" w:eastAsia="Calibri" w:hAnsi="Calibri"/>
+          <w:b w:val="1"/>
+          <w:i w:val="0"/>
+          <w:smallCaps w:val="0"/>
+          <w:strike w:val="0"/>
+          <w:color w:val="000000"/>
+          <w:sz w:val="28"/>
+          <w:szCs w:val="28"/>
+          <w:u w:val="none"/>
+          <w:shd w:fill="auto" w:val="clear"/>
+          <w:vertAlign w:val="baseline"/>
+        </w:rPr>
+      </w:pPr>
+      <w:r>
+        <w:rPr>
+          <w:rFonts w:ascii="Calibri" w:cs="Calibri" w:eastAsia="Calibri" w:hAnsi="Calibri"/>
+          <w:b w:val="1"/>
+          <w:i w:val="0"/>
+          <w:smallCaps w:val="0"/>
+          <w:strike w:val="0"/>
+          <w:color w:val="000000"/>
+          <w:sz w:val="28"/>
+          <w:szCs w:val="28"/>
+          <w:u w:val="none"/>
+          <w:shd w:fill="auto" w:val="clear"/>
+          <w:vertAlign w:val="baseline"/>
           <w:rtl w:val="0"/>
         </w:rPr>
         <w:t xml:space="preserve">Testing requirements</w:t>
@@ -5817,11 +7124,48 @@
     </w:p>
     <w:p>
       <w:pPr>
-        <w:pStyle w:val="Heading2"/>
-        <w:rPr/>
-      </w:pPr>
-      <w:r>
-        <w:rPr>
+        <w:keepNext w:val="1"/>
+        <w:keepLines w:val="1"/>
+        <w:pageBreakBefore w:val="0"/>
+        <w:widowControl w:val="1"/>
+        <w:pBdr>
+          <w:top w:space="0" w:sz="0" w:val="nil"/>
+          <w:left w:space="0" w:sz="0" w:val="nil"/>
+          <w:bottom w:color="000000" w:space="1" w:sz="8" w:val="single"/>
+          <w:right w:space="0" w:sz="0" w:val="nil"/>
+          <w:between w:space="0" w:sz="0" w:val="nil"/>
+        </w:pBdr>
+        <w:shd w:fill="auto" w:val="clear"/>
+        <w:spacing w:after="240" w:before="240" w:line="276" w:lineRule="auto"/>
+        <w:ind w:left="0" w:right="0" w:firstLine="0"/>
+        <w:jc w:val="both"/>
+        <w:rPr>
+          <w:rFonts w:ascii="Calibri" w:cs="Calibri" w:eastAsia="Calibri" w:hAnsi="Calibri"/>
+          <w:b w:val="1"/>
+          <w:i w:val="0"/>
+          <w:smallCaps w:val="0"/>
+          <w:strike w:val="0"/>
+          <w:color w:val="000000"/>
+          <w:sz w:val="28"/>
+          <w:szCs w:val="28"/>
+          <w:u w:val="none"/>
+          <w:shd w:fill="auto" w:val="clear"/>
+          <w:vertAlign w:val="baseline"/>
+        </w:rPr>
+      </w:pPr>
+      <w:r>
+        <w:rPr>
+          <w:rFonts w:ascii="Calibri" w:cs="Calibri" w:eastAsia="Calibri" w:hAnsi="Calibri"/>
+          <w:b w:val="1"/>
+          <w:i w:val="0"/>
+          <w:smallCaps w:val="0"/>
+          <w:strike w:val="0"/>
+          <w:color w:val="000000"/>
+          <w:sz w:val="28"/>
+          <w:szCs w:val="28"/>
+          <w:u w:val="none"/>
+          <w:shd w:fill="auto" w:val="clear"/>
+          <w:vertAlign w:val="baseline"/>
           <w:rtl w:val="0"/>
         </w:rPr>
         <w:t xml:space="preserve">Managerial requirements</w:t>
@@ -6144,21 +7488,51 @@
     </w:p>
     <w:p>
       <w:pPr>
-        <w:pStyle w:val="Heading1"/>
+        <w:keepNext w:val="1"/>
+        <w:keepLines w:val="1"/>
+        <w:pageBreakBefore w:val="1"/>
+        <w:widowControl w:val="1"/>
         <w:pBdr>
           <w:top w:color="000000" w:space="1" w:sz="8" w:val="single"/>
           <w:left w:color="000000" w:space="4" w:sz="8" w:val="single"/>
           <w:bottom w:color="000000" w:space="1" w:sz="4" w:val="single"/>
           <w:right w:color="000000" w:space="4" w:sz="8" w:val="single"/>
-        </w:pBdr>
+          <w:between w:space="0" w:sz="0" w:val="nil"/>
+        </w:pBdr>
+        <w:shd w:fill="auto" w:val="clear"/>
         <w:tabs>
           <w:tab w:val="left" w:leader="none" w:pos="284"/>
         </w:tabs>
-        <w:spacing w:before="0" w:lineRule="auto"/>
-        <w:rPr/>
-      </w:pPr>
-      <w:r>
-        <w:rPr>
+        <w:spacing w:after="240" w:before="0" w:line="276" w:lineRule="auto"/>
+        <w:ind w:left="0" w:right="0" w:firstLine="0"/>
+        <w:jc w:val="both"/>
+        <w:rPr>
+          <w:rFonts w:ascii="Calibri" w:cs="Calibri" w:eastAsia="Calibri" w:hAnsi="Calibri"/>
+          <w:b w:val="1"/>
+          <w:i w:val="0"/>
+          <w:smallCaps w:val="0"/>
+          <w:strike w:val="0"/>
+          <w:color w:val="000000"/>
+          <w:sz w:val="36"/>
+          <w:szCs w:val="36"/>
+          <w:u w:val="none"/>
+          <w:shd w:fill="auto" w:val="clear"/>
+          <w:vertAlign w:val="baseline"/>
+        </w:rPr>
+      </w:pPr>
+      <w:r>
+        <w:rPr>
+          <w:rFonts w:ascii="Calibri" w:cs="Calibri" w:eastAsia="Calibri" w:hAnsi="Calibri"/>
+          <w:b w:val="1"/>
+          <w:i w:val="0"/>
+          <w:smallCaps w:val="0"/>
+          <w:strike w:val="0"/>
+          <w:color w:val="000000"/>
+          <w:sz w:val="36"/>
+          <w:szCs w:val="36"/>
+          <w:u w:val="none"/>
+          <w:shd w:fill="auto" w:val="clear"/>
+          <w:vertAlign w:val="baseline"/>
           <w:rtl w:val="0"/>
         </w:rPr>
         <w:t xml:space="preserve">SUPPLEMENTARY Deliverable D03: implementing features</w:t>
@@ -6166,11 +7540,48 @@
     </w:p>
     <w:p>
       <w:pPr>
-        <w:pStyle w:val="Heading2"/>
-        <w:rPr/>
-      </w:pPr>
-      <w:r>
-        <w:rPr>
+        <w:keepNext w:val="1"/>
+        <w:keepLines w:val="1"/>
+        <w:pageBreakBefore w:val="0"/>
+        <w:widowControl w:val="1"/>
+        <w:pBdr>
+          <w:top w:space="0" w:sz="0" w:val="nil"/>
+          <w:left w:space="0" w:sz="0" w:val="nil"/>
+          <w:bottom w:color="000000" w:space="1" w:sz="8" w:val="single"/>
+          <w:right w:space="0" w:sz="0" w:val="nil"/>
+          <w:between w:space="0" w:sz="0" w:val="nil"/>
+        </w:pBdr>
+        <w:shd w:fill="auto" w:val="clear"/>
+        <w:spacing w:after="240" w:before="240" w:line="276" w:lineRule="auto"/>
+        <w:ind w:left="0" w:right="0" w:firstLine="0"/>
+        <w:jc w:val="both"/>
+        <w:rPr>
+          <w:rFonts w:ascii="Calibri" w:cs="Calibri" w:eastAsia="Calibri" w:hAnsi="Calibri"/>
+          <w:b w:val="1"/>
+          <w:i w:val="0"/>
+          <w:smallCaps w:val="0"/>
+          <w:strike w:val="0"/>
+          <w:color w:val="000000"/>
+          <w:sz w:val="28"/>
+          <w:szCs w:val="28"/>
+          <w:u w:val="none"/>
+          <w:shd w:fill="auto" w:val="clear"/>
+          <w:vertAlign w:val="baseline"/>
+        </w:rPr>
+      </w:pPr>
+      <w:r>
+        <w:rPr>
+          <w:rFonts w:ascii="Calibri" w:cs="Calibri" w:eastAsia="Calibri" w:hAnsi="Calibri"/>
+          <w:b w:val="1"/>
+          <w:i w:val="0"/>
+          <w:smallCaps w:val="0"/>
+          <w:strike w:val="0"/>
+          <w:color w:val="000000"/>
+          <w:sz w:val="28"/>
+          <w:szCs w:val="28"/>
+          <w:u w:val="none"/>
+          <w:shd w:fill="auto" w:val="clear"/>
+          <w:vertAlign w:val="baseline"/>
           <w:rtl w:val="0"/>
         </w:rPr>
         <w:t xml:space="preserve">Information requirements</w:t>
@@ -6196,11 +7607,48 @@
     </w:p>
     <w:p>
       <w:pPr>
-        <w:pStyle w:val="Heading2"/>
-        <w:rPr/>
-      </w:pPr>
-      <w:r>
-        <w:rPr>
+        <w:keepNext w:val="1"/>
+        <w:keepLines w:val="1"/>
+        <w:pageBreakBefore w:val="0"/>
+        <w:widowControl w:val="1"/>
+        <w:pBdr>
+          <w:top w:space="0" w:sz="0" w:val="nil"/>
+          <w:left w:space="0" w:sz="0" w:val="nil"/>
+          <w:bottom w:color="000000" w:space="1" w:sz="8" w:val="single"/>
+          <w:right w:space="0" w:sz="0" w:val="nil"/>
+          <w:between w:space="0" w:sz="0" w:val="nil"/>
+        </w:pBdr>
+        <w:shd w:fill="auto" w:val="clear"/>
+        <w:spacing w:after="240" w:before="240" w:line="276" w:lineRule="auto"/>
+        <w:ind w:left="0" w:right="0" w:firstLine="0"/>
+        <w:jc w:val="both"/>
+        <w:rPr>
+          <w:rFonts w:ascii="Calibri" w:cs="Calibri" w:eastAsia="Calibri" w:hAnsi="Calibri"/>
+          <w:b w:val="1"/>
+          <w:i w:val="0"/>
+          <w:smallCaps w:val="0"/>
+          <w:strike w:val="0"/>
+          <w:color w:val="000000"/>
+          <w:sz w:val="28"/>
+          <w:szCs w:val="28"/>
+          <w:u w:val="none"/>
+          <w:shd w:fill="auto" w:val="clear"/>
+          <w:vertAlign w:val="baseline"/>
+        </w:rPr>
+      </w:pPr>
+      <w:r>
+        <w:rPr>
+          <w:rFonts w:ascii="Calibri" w:cs="Calibri" w:eastAsia="Calibri" w:hAnsi="Calibri"/>
+          <w:b w:val="1"/>
+          <w:i w:val="0"/>
+          <w:smallCaps w:val="0"/>
+          <w:strike w:val="0"/>
+          <w:color w:val="000000"/>
+          <w:sz w:val="28"/>
+          <w:szCs w:val="28"/>
+          <w:u w:val="none"/>
+          <w:shd w:fill="auto" w:val="clear"/>
+          <w:vertAlign w:val="baseline"/>
           <w:rtl w:val="0"/>
         </w:rPr>
         <w:t xml:space="preserve">Functional requirements</w:t>
@@ -6934,16 +8382,53 @@
           <w:vertAlign w:val="baseline"/>
           <w:rtl w:val="0"/>
         </w:rPr>
-        <w:t xml:space="preserve">        </w:t>
-      </w:r>
-    </w:p>
-    <w:p>
-      <w:pPr>
-        <w:pStyle w:val="Heading2"/>
-        <w:rPr/>
-      </w:pPr>
-      <w:r>
-        <w:rPr>
+        <w:t xml:space="preserve">        x</w:t>
+      </w:r>
+    </w:p>
+    <w:p>
+      <w:pPr>
+        <w:keepNext w:val="1"/>
+        <w:keepLines w:val="1"/>
+        <w:pageBreakBefore w:val="0"/>
+        <w:widowControl w:val="1"/>
+        <w:pBdr>
+          <w:top w:space="0" w:sz="0" w:val="nil"/>
+          <w:left w:space="0" w:sz="0" w:val="nil"/>
+          <w:bottom w:color="000000" w:space="1" w:sz="8" w:val="single"/>
+          <w:right w:space="0" w:sz="0" w:val="nil"/>
+          <w:between w:space="0" w:sz="0" w:val="nil"/>
+        </w:pBdr>
+        <w:shd w:fill="auto" w:val="clear"/>
+        <w:spacing w:after="240" w:before="240" w:line="276" w:lineRule="auto"/>
+        <w:ind w:left="0" w:right="0" w:firstLine="0"/>
+        <w:jc w:val="both"/>
+        <w:rPr>
+          <w:rFonts w:ascii="Calibri" w:cs="Calibri" w:eastAsia="Calibri" w:hAnsi="Calibri"/>
+          <w:b w:val="1"/>
+          <w:i w:val="0"/>
+          <w:smallCaps w:val="0"/>
+          <w:strike w:val="0"/>
+          <w:color w:val="000000"/>
+          <w:sz w:val="28"/>
+          <w:szCs w:val="28"/>
+          <w:u w:val="none"/>
+          <w:shd w:fill="auto" w:val="clear"/>
+          <w:vertAlign w:val="baseline"/>
+        </w:rPr>
+      </w:pPr>
+      <w:r>
+        <w:rPr>
+          <w:rFonts w:ascii="Calibri" w:cs="Calibri" w:eastAsia="Calibri" w:hAnsi="Calibri"/>
+          <w:b w:val="1"/>
+          <w:i w:val="0"/>
+          <w:smallCaps w:val="0"/>
+          <w:strike w:val="0"/>
+          <w:color w:val="000000"/>
+          <w:sz w:val="28"/>
+          <w:szCs w:val="28"/>
+          <w:u w:val="none"/>
+          <w:shd w:fill="auto" w:val="clear"/>
+          <w:vertAlign w:val="baseline"/>
           <w:rtl w:val="0"/>
         </w:rPr>
         <w:t xml:space="preserve">Non-functional requirements</w:t>
@@ -6968,11 +8453,48 @@
     </w:p>
     <w:p>
       <w:pPr>
-        <w:pStyle w:val="Heading2"/>
-        <w:rPr/>
-      </w:pPr>
-      <w:r>
-        <w:rPr>
+        <w:keepNext w:val="1"/>
+        <w:keepLines w:val="1"/>
+        <w:pageBreakBefore w:val="0"/>
+        <w:widowControl w:val="1"/>
+        <w:pBdr>
+          <w:top w:space="0" w:sz="0" w:val="nil"/>
+          <w:left w:space="0" w:sz="0" w:val="nil"/>
+          <w:bottom w:color="000000" w:space="1" w:sz="8" w:val="single"/>
+          <w:right w:space="0" w:sz="0" w:val="nil"/>
+          <w:between w:space="0" w:sz="0" w:val="nil"/>
+        </w:pBdr>
+        <w:shd w:fill="auto" w:val="clear"/>
+        <w:spacing w:after="240" w:before="240" w:line="276" w:lineRule="auto"/>
+        <w:ind w:left="0" w:right="0" w:firstLine="0"/>
+        <w:jc w:val="both"/>
+        <w:rPr>
+          <w:rFonts w:ascii="Calibri" w:cs="Calibri" w:eastAsia="Calibri" w:hAnsi="Calibri"/>
+          <w:b w:val="1"/>
+          <w:i w:val="0"/>
+          <w:smallCaps w:val="0"/>
+          <w:strike w:val="0"/>
+          <w:color w:val="000000"/>
+          <w:sz w:val="28"/>
+          <w:szCs w:val="28"/>
+          <w:u w:val="none"/>
+          <w:shd w:fill="auto" w:val="clear"/>
+          <w:vertAlign w:val="baseline"/>
+        </w:rPr>
+      </w:pPr>
+      <w:r>
+        <w:rPr>
+          <w:rFonts w:ascii="Calibri" w:cs="Calibri" w:eastAsia="Calibri" w:hAnsi="Calibri"/>
+          <w:b w:val="1"/>
+          <w:i w:val="0"/>
+          <w:smallCaps w:val="0"/>
+          <w:strike w:val="0"/>
+          <w:color w:val="000000"/>
+          <w:sz w:val="28"/>
+          <w:szCs w:val="28"/>
+          <w:u w:val="none"/>
+          <w:shd w:fill="auto" w:val="clear"/>
+          <w:vertAlign w:val="baseline"/>
           <w:rtl w:val="0"/>
         </w:rPr>
         <w:t xml:space="preserve">Testing requirements</w:t>
@@ -6994,11 +8516,48 @@
     </w:p>
     <w:p>
       <w:pPr>
-        <w:pStyle w:val="Heading2"/>
-        <w:rPr/>
-      </w:pPr>
-      <w:r>
-        <w:rPr>
+        <w:keepNext w:val="1"/>
+        <w:keepLines w:val="1"/>
+        <w:pageBreakBefore w:val="0"/>
+        <w:widowControl w:val="1"/>
+        <w:pBdr>
+          <w:top w:space="0" w:sz="0" w:val="nil"/>
+          <w:left w:space="0" w:sz="0" w:val="nil"/>
+          <w:bottom w:color="000000" w:space="1" w:sz="8" w:val="single"/>
+          <w:right w:space="0" w:sz="0" w:val="nil"/>
+          <w:between w:space="0" w:sz="0" w:val="nil"/>
+        </w:pBdr>
+        <w:shd w:fill="auto" w:val="clear"/>
+        <w:spacing w:after="240" w:before="240" w:line="276" w:lineRule="auto"/>
+        <w:ind w:left="0" w:right="0" w:firstLine="0"/>
+        <w:jc w:val="both"/>
+        <w:rPr>
+          <w:rFonts w:ascii="Calibri" w:cs="Calibri" w:eastAsia="Calibri" w:hAnsi="Calibri"/>
+          <w:b w:val="1"/>
+          <w:i w:val="0"/>
+          <w:smallCaps w:val="0"/>
+          <w:strike w:val="0"/>
+          <w:color w:val="000000"/>
+          <w:sz w:val="28"/>
+          <w:szCs w:val="28"/>
+          <w:u w:val="none"/>
+          <w:shd w:fill="auto" w:val="clear"/>
+          <w:vertAlign w:val="baseline"/>
+        </w:rPr>
+      </w:pPr>
+      <w:r>
+        <w:rPr>
+          <w:rFonts w:ascii="Calibri" w:cs="Calibri" w:eastAsia="Calibri" w:hAnsi="Calibri"/>
+          <w:b w:val="1"/>
+          <w:i w:val="0"/>
+          <w:smallCaps w:val="0"/>
+          <w:strike w:val="0"/>
+          <w:color w:val="000000"/>
+          <w:sz w:val="28"/>
+          <w:szCs w:val="28"/>
+          <w:u w:val="none"/>
+          <w:shd w:fill="auto" w:val="clear"/>
+          <w:vertAlign w:val="baseline"/>
           <w:rtl w:val="0"/>
         </w:rPr>
         <w:t xml:space="preserve">Managerial requirements</w:t>
@@ -7106,7 +8665,7 @@
           <w:vertAlign w:val="baseline"/>
           <w:rtl w:val="0"/>
         </w:rPr>
-        <w:t xml:space="preserve">        </w:t>
+        <w:t xml:space="preserve">        X</w:t>
       </w:r>
     </w:p>
     <w:p>
@@ -7321,15 +8880,51 @@
     </w:p>
     <w:p>
       <w:pPr>
-        <w:pStyle w:val="Heading1"/>
+        <w:keepNext w:val="1"/>
+        <w:keepLines w:val="1"/>
+        <w:pageBreakBefore w:val="1"/>
+        <w:widowControl w:val="1"/>
+        <w:pBdr>
+          <w:top w:color="000000" w:space="1" w:sz="8" w:val="single"/>
+          <w:left w:color="000000" w:space="4" w:sz="8" w:val="single"/>
+          <w:bottom w:color="000000" w:space="1" w:sz="8" w:val="single"/>
+          <w:right w:color="000000" w:space="4" w:sz="8" w:val="single"/>
+          <w:between w:space="0" w:sz="0" w:val="nil"/>
+        </w:pBdr>
+        <w:shd w:fill="auto" w:val="clear"/>
         <w:tabs>
           <w:tab w:val="left" w:leader="none" w:pos="284"/>
         </w:tabs>
-        <w:spacing w:before="0" w:lineRule="auto"/>
-        <w:rPr/>
-      </w:pPr>
-      <w:r>
-        <w:rPr>
+        <w:spacing w:after="240" w:before="0" w:line="276" w:lineRule="auto"/>
+        <w:ind w:left="0" w:right="0" w:firstLine="0"/>
+        <w:jc w:val="both"/>
+        <w:rPr>
+          <w:rFonts w:ascii="Calibri" w:cs="Calibri" w:eastAsia="Calibri" w:hAnsi="Calibri"/>
+          <w:b w:val="1"/>
+          <w:i w:val="0"/>
+          <w:smallCaps w:val="0"/>
+          <w:strike w:val="0"/>
+          <w:color w:val="000000"/>
+          <w:sz w:val="36"/>
+          <w:szCs w:val="36"/>
+          <w:u w:val="none"/>
+          <w:shd w:fill="auto" w:val="clear"/>
+          <w:vertAlign w:val="baseline"/>
+        </w:rPr>
+      </w:pPr>
+      <w:r>
+        <w:rPr>
+          <w:rFonts w:ascii="Calibri" w:cs="Calibri" w:eastAsia="Calibri" w:hAnsi="Calibri"/>
+          <w:b w:val="1"/>
+          <w:i w:val="0"/>
+          <w:smallCaps w:val="0"/>
+          <w:strike w:val="0"/>
+          <w:color w:val="000000"/>
+          <w:sz w:val="36"/>
+          <w:szCs w:val="36"/>
+          <w:u w:val="none"/>
+          <w:shd w:fill="auto" w:val="clear"/>
+          <w:vertAlign w:val="baseline"/>
           <w:rtl w:val="0"/>
         </w:rPr>
         <w:t xml:space="preserve">SUPPLEMENTARY Deliverable D04: formal testing</w:t>
@@ -7337,11 +8932,48 @@
     </w:p>
     <w:p>
       <w:pPr>
-        <w:pStyle w:val="Heading2"/>
-        <w:rPr/>
-      </w:pPr>
-      <w:r>
-        <w:rPr>
+        <w:keepNext w:val="1"/>
+        <w:keepLines w:val="1"/>
+        <w:pageBreakBefore w:val="0"/>
+        <w:widowControl w:val="1"/>
+        <w:pBdr>
+          <w:top w:space="0" w:sz="0" w:val="nil"/>
+          <w:left w:space="0" w:sz="0" w:val="nil"/>
+          <w:bottom w:color="000000" w:space="1" w:sz="8" w:val="single"/>
+          <w:right w:space="0" w:sz="0" w:val="nil"/>
+          <w:between w:space="0" w:sz="0" w:val="nil"/>
+        </w:pBdr>
+        <w:shd w:fill="auto" w:val="clear"/>
+        <w:spacing w:after="240" w:before="240" w:line="276" w:lineRule="auto"/>
+        <w:ind w:left="0" w:right="0" w:firstLine="0"/>
+        <w:jc w:val="both"/>
+        <w:rPr>
+          <w:rFonts w:ascii="Calibri" w:cs="Calibri" w:eastAsia="Calibri" w:hAnsi="Calibri"/>
+          <w:b w:val="1"/>
+          <w:i w:val="0"/>
+          <w:smallCaps w:val="0"/>
+          <w:strike w:val="0"/>
+          <w:color w:val="000000"/>
+          <w:sz w:val="28"/>
+          <w:szCs w:val="28"/>
+          <w:u w:val="none"/>
+          <w:shd w:fill="auto" w:val="clear"/>
+          <w:vertAlign w:val="baseline"/>
+        </w:rPr>
+      </w:pPr>
+      <w:r>
+        <w:rPr>
+          <w:rFonts w:ascii="Calibri" w:cs="Calibri" w:eastAsia="Calibri" w:hAnsi="Calibri"/>
+          <w:b w:val="1"/>
+          <w:i w:val="0"/>
+          <w:smallCaps w:val="0"/>
+          <w:strike w:val="0"/>
+          <w:color w:val="000000"/>
+          <w:sz w:val="28"/>
+          <w:szCs w:val="28"/>
+          <w:u w:val="none"/>
+          <w:shd w:fill="auto" w:val="clear"/>
+          <w:vertAlign w:val="baseline"/>
           <w:rtl w:val="0"/>
         </w:rPr>
         <w:t xml:space="preserve">Information requirements </w:t>
@@ -7363,11 +8995,48 @@
     </w:p>
     <w:p>
       <w:pPr>
-        <w:pStyle w:val="Heading2"/>
-        <w:rPr/>
-      </w:pPr>
-      <w:r>
-        <w:rPr>
+        <w:keepNext w:val="1"/>
+        <w:keepLines w:val="1"/>
+        <w:pageBreakBefore w:val="0"/>
+        <w:widowControl w:val="1"/>
+        <w:pBdr>
+          <w:top w:space="0" w:sz="0" w:val="nil"/>
+          <w:left w:space="0" w:sz="0" w:val="nil"/>
+          <w:bottom w:color="000000" w:space="1" w:sz="8" w:val="single"/>
+          <w:right w:space="0" w:sz="0" w:val="nil"/>
+          <w:between w:space="0" w:sz="0" w:val="nil"/>
+        </w:pBdr>
+        <w:shd w:fill="auto" w:val="clear"/>
+        <w:spacing w:after="240" w:before="240" w:line="276" w:lineRule="auto"/>
+        <w:ind w:left="0" w:right="0" w:firstLine="0"/>
+        <w:jc w:val="both"/>
+        <w:rPr>
+          <w:rFonts w:ascii="Calibri" w:cs="Calibri" w:eastAsia="Calibri" w:hAnsi="Calibri"/>
+          <w:b w:val="1"/>
+          <w:i w:val="0"/>
+          <w:smallCaps w:val="0"/>
+          <w:strike w:val="0"/>
+          <w:color w:val="000000"/>
+          <w:sz w:val="28"/>
+          <w:szCs w:val="28"/>
+          <w:u w:val="none"/>
+          <w:shd w:fill="auto" w:val="clear"/>
+          <w:vertAlign w:val="baseline"/>
+        </w:rPr>
+      </w:pPr>
+      <w:r>
+        <w:rPr>
+          <w:rFonts w:ascii="Calibri" w:cs="Calibri" w:eastAsia="Calibri" w:hAnsi="Calibri"/>
+          <w:b w:val="1"/>
+          <w:i w:val="0"/>
+          <w:smallCaps w:val="0"/>
+          <w:strike w:val="0"/>
+          <w:color w:val="000000"/>
+          <w:sz w:val="28"/>
+          <w:szCs w:val="28"/>
+          <w:u w:val="none"/>
+          <w:shd w:fill="auto" w:val="clear"/>
+          <w:vertAlign w:val="baseline"/>
           <w:rtl w:val="0"/>
         </w:rPr>
         <w:t xml:space="preserve">Functional requirements</w:t>
@@ -7389,11 +9058,48 @@
     </w:p>
     <w:p>
       <w:pPr>
-        <w:pStyle w:val="Heading2"/>
-        <w:rPr/>
-      </w:pPr>
-      <w:r>
-        <w:rPr>
+        <w:keepNext w:val="1"/>
+        <w:keepLines w:val="1"/>
+        <w:pageBreakBefore w:val="0"/>
+        <w:widowControl w:val="1"/>
+        <w:pBdr>
+          <w:top w:space="0" w:sz="0" w:val="nil"/>
+          <w:left w:space="0" w:sz="0" w:val="nil"/>
+          <w:bottom w:color="000000" w:space="1" w:sz="8" w:val="single"/>
+          <w:right w:space="0" w:sz="0" w:val="nil"/>
+          <w:between w:space="0" w:sz="0" w:val="nil"/>
+        </w:pBdr>
+        <w:shd w:fill="auto" w:val="clear"/>
+        <w:spacing w:after="240" w:before="240" w:line="276" w:lineRule="auto"/>
+        <w:ind w:left="0" w:right="0" w:firstLine="0"/>
+        <w:jc w:val="both"/>
+        <w:rPr>
+          <w:rFonts w:ascii="Calibri" w:cs="Calibri" w:eastAsia="Calibri" w:hAnsi="Calibri"/>
+          <w:b w:val="1"/>
+          <w:i w:val="0"/>
+          <w:smallCaps w:val="0"/>
+          <w:strike w:val="0"/>
+          <w:color w:val="000000"/>
+          <w:sz w:val="28"/>
+          <w:szCs w:val="28"/>
+          <w:u w:val="none"/>
+          <w:shd w:fill="auto" w:val="clear"/>
+          <w:vertAlign w:val="baseline"/>
+        </w:rPr>
+      </w:pPr>
+      <w:r>
+        <w:rPr>
+          <w:rFonts w:ascii="Calibri" w:cs="Calibri" w:eastAsia="Calibri" w:hAnsi="Calibri"/>
+          <w:b w:val="1"/>
+          <w:i w:val="0"/>
+          <w:smallCaps w:val="0"/>
+          <w:strike w:val="0"/>
+          <w:color w:val="000000"/>
+          <w:sz w:val="28"/>
+          <w:szCs w:val="28"/>
+          <w:u w:val="none"/>
+          <w:shd w:fill="auto" w:val="clear"/>
+          <w:vertAlign w:val="baseline"/>
           <w:rtl w:val="0"/>
         </w:rPr>
         <w:t xml:space="preserve">Non-functional requirements</w:t>
@@ -7415,11 +9121,48 @@
     </w:p>
     <w:p>
       <w:pPr>
-        <w:pStyle w:val="Heading2"/>
-        <w:rPr/>
-      </w:pPr>
-      <w:r>
-        <w:rPr>
+        <w:keepNext w:val="1"/>
+        <w:keepLines w:val="1"/>
+        <w:pageBreakBefore w:val="0"/>
+        <w:widowControl w:val="1"/>
+        <w:pBdr>
+          <w:top w:space="0" w:sz="0" w:val="nil"/>
+          <w:left w:space="0" w:sz="0" w:val="nil"/>
+          <w:bottom w:color="000000" w:space="1" w:sz="8" w:val="single"/>
+          <w:right w:space="0" w:sz="0" w:val="nil"/>
+          <w:between w:space="0" w:sz="0" w:val="nil"/>
+        </w:pBdr>
+        <w:shd w:fill="auto" w:val="clear"/>
+        <w:spacing w:after="240" w:before="240" w:line="276" w:lineRule="auto"/>
+        <w:ind w:left="0" w:right="0" w:firstLine="0"/>
+        <w:jc w:val="both"/>
+        <w:rPr>
+          <w:rFonts w:ascii="Calibri" w:cs="Calibri" w:eastAsia="Calibri" w:hAnsi="Calibri"/>
+          <w:b w:val="1"/>
+          <w:i w:val="0"/>
+          <w:smallCaps w:val="0"/>
+          <w:strike w:val="0"/>
+          <w:color w:val="000000"/>
+          <w:sz w:val="28"/>
+          <w:szCs w:val="28"/>
+          <w:u w:val="none"/>
+          <w:shd w:fill="auto" w:val="clear"/>
+          <w:vertAlign w:val="baseline"/>
+        </w:rPr>
+      </w:pPr>
+      <w:r>
+        <w:rPr>
+          <w:rFonts w:ascii="Calibri" w:cs="Calibri" w:eastAsia="Calibri" w:hAnsi="Calibri"/>
+          <w:b w:val="1"/>
+          <w:i w:val="0"/>
+          <w:smallCaps w:val="0"/>
+          <w:strike w:val="0"/>
+          <w:color w:val="000000"/>
+          <w:sz w:val="28"/>
+          <w:szCs w:val="28"/>
+          <w:u w:val="none"/>
+          <w:shd w:fill="auto" w:val="clear"/>
+          <w:vertAlign w:val="baseline"/>
           <w:rtl w:val="0"/>
         </w:rPr>
         <w:t xml:space="preserve">Testing requirements</w:t>
@@ -7441,11 +9184,48 @@
     </w:p>
     <w:p>
       <w:pPr>
-        <w:pStyle w:val="Heading2"/>
-        <w:rPr/>
-      </w:pPr>
-      <w:r>
-        <w:rPr>
+        <w:keepNext w:val="1"/>
+        <w:keepLines w:val="1"/>
+        <w:pageBreakBefore w:val="0"/>
+        <w:widowControl w:val="1"/>
+        <w:pBdr>
+          <w:top w:space="0" w:sz="0" w:val="nil"/>
+          <w:left w:space="0" w:sz="0" w:val="nil"/>
+          <w:bottom w:color="000000" w:space="1" w:sz="8" w:val="single"/>
+          <w:right w:space="0" w:sz="0" w:val="nil"/>
+          <w:between w:space="0" w:sz="0" w:val="nil"/>
+        </w:pBdr>
+        <w:shd w:fill="auto" w:val="clear"/>
+        <w:spacing w:after="240" w:before="240" w:line="276" w:lineRule="auto"/>
+        <w:ind w:left="0" w:right="0" w:firstLine="0"/>
+        <w:jc w:val="both"/>
+        <w:rPr>
+          <w:rFonts w:ascii="Calibri" w:cs="Calibri" w:eastAsia="Calibri" w:hAnsi="Calibri"/>
+          <w:b w:val="1"/>
+          <w:i w:val="0"/>
+          <w:smallCaps w:val="0"/>
+          <w:strike w:val="0"/>
+          <w:color w:val="000000"/>
+          <w:sz w:val="28"/>
+          <w:szCs w:val="28"/>
+          <w:u w:val="none"/>
+          <w:shd w:fill="auto" w:val="clear"/>
+          <w:vertAlign w:val="baseline"/>
+        </w:rPr>
+      </w:pPr>
+      <w:r>
+        <w:rPr>
+          <w:rFonts w:ascii="Calibri" w:cs="Calibri" w:eastAsia="Calibri" w:hAnsi="Calibri"/>
+          <w:b w:val="1"/>
+          <w:i w:val="0"/>
+          <w:smallCaps w:val="0"/>
+          <w:strike w:val="0"/>
+          <w:color w:val="000000"/>
+          <w:sz w:val="28"/>
+          <w:szCs w:val="28"/>
+          <w:u w:val="none"/>
+          <w:shd w:fill="auto" w:val="clear"/>
+          <w:vertAlign w:val="baseline"/>
           <w:rtl w:val="0"/>
         </w:rPr>
         <w:t xml:space="preserve">Managerial requirements</w:t>
@@ -7553,7 +9333,7 @@
           <w:vertAlign w:val="baseline"/>
           <w:rtl w:val="0"/>
         </w:rPr>
-        <w:t xml:space="preserve">        </w:t>
+        <w:t xml:space="preserve">        X</w:t>
       </w:r>
     </w:p>
     <w:p>
@@ -8047,6 +9827,134 @@
       </w:pPr>
     </w:pPrDefault>
   </w:docDefaults>
+  <w:style w:type="paragraph" w:styleId="Normal" w:default="1">
+    <w:name w:val="normal"/>
+  </w:style>
+  <w:style w:type="table" w:styleId="TableNormal" w:default="1">
+    <w:name w:val="Table Normal"/>
+  </w:style>
+  <w:style w:type="paragraph" w:styleId="Heading1">
+    <w:name w:val="heading 1"/>
+    <w:basedOn w:val="Normal"/>
+    <w:next w:val="Normal"/>
+    <w:pPr>
+      <w:keepNext w:val="1"/>
+      <w:keepLines w:val="1"/>
+      <w:pageBreakBefore w:val="1"/>
+      <w:pBdr>
+        <w:top w:color="000000" w:space="1" w:sz="8" w:val="single"/>
+        <w:left w:color="000000" w:space="4" w:sz="8" w:val="single"/>
+        <w:bottom w:color="000000" w:space="1" w:sz="8" w:val="single"/>
+        <w:right w:color="000000" w:space="4" w:sz="8" w:val="single"/>
+      </w:pBdr>
+      <w:spacing w:after="240" w:before="480" w:lineRule="auto"/>
+    </w:pPr>
+    <w:rPr>
+      <w:rFonts w:ascii="Calibri" w:cs="Calibri" w:eastAsia="Calibri" w:hAnsi="Calibri"/>
+      <w:b w:val="1"/>
+      <w:sz w:val="36"/>
+      <w:szCs w:val="36"/>
+    </w:rPr>
+  </w:style>
+  <w:style w:type="paragraph" w:styleId="Heading2">
+    <w:name w:val="heading 2"/>
+    <w:basedOn w:val="Normal"/>
+    <w:next w:val="Normal"/>
+    <w:pPr>
+      <w:keepNext w:val="1"/>
+      <w:keepLines w:val="1"/>
+      <w:pBdr>
+        <w:bottom w:color="000000" w:space="1" w:sz="8" w:val="single"/>
+      </w:pBdr>
+      <w:spacing w:after="240" w:before="240" w:lineRule="auto"/>
+    </w:pPr>
+    <w:rPr>
+      <w:rFonts w:ascii="Calibri" w:cs="Calibri" w:eastAsia="Calibri" w:hAnsi="Calibri"/>
+      <w:b w:val="1"/>
+      <w:sz w:val="28"/>
+      <w:szCs w:val="28"/>
+    </w:rPr>
+  </w:style>
+  <w:style w:type="paragraph" w:styleId="Heading3">
+    <w:name w:val="heading 3"/>
+    <w:basedOn w:val="Normal"/>
+    <w:next w:val="Normal"/>
+    <w:pPr>
+      <w:keepNext w:val="1"/>
+      <w:keepLines w:val="1"/>
+      <w:pageBreakBefore w:val="0"/>
+      <w:spacing w:after="80" w:before="280" w:lineRule="auto"/>
+    </w:pPr>
+    <w:rPr>
+      <w:b w:val="1"/>
+      <w:sz w:val="28"/>
+      <w:szCs w:val="28"/>
+    </w:rPr>
+  </w:style>
+  <w:style w:type="paragraph" w:styleId="Heading4">
+    <w:name w:val="heading 4"/>
+    <w:basedOn w:val="Normal"/>
+    <w:next w:val="Normal"/>
+    <w:pPr>
+      <w:keepNext w:val="1"/>
+      <w:keepLines w:val="1"/>
+      <w:pageBreakBefore w:val="0"/>
+      <w:spacing w:after="40" w:before="240" w:lineRule="auto"/>
+    </w:pPr>
+    <w:rPr>
+      <w:b w:val="1"/>
+      <w:sz w:val="24"/>
+      <w:szCs w:val="24"/>
+    </w:rPr>
+  </w:style>
+  <w:style w:type="paragraph" w:styleId="Heading5">
+    <w:name w:val="heading 5"/>
+    <w:basedOn w:val="Normal"/>
+    <w:next w:val="Normal"/>
+    <w:pPr>
+      <w:keepNext w:val="1"/>
+      <w:keepLines w:val="1"/>
+      <w:pageBreakBefore w:val="0"/>
+      <w:spacing w:after="40" w:before="220" w:lineRule="auto"/>
+    </w:pPr>
+    <w:rPr>
+      <w:b w:val="1"/>
+      <w:sz w:val="22"/>
+      <w:szCs w:val="22"/>
+    </w:rPr>
+  </w:style>
+  <w:style w:type="paragraph" w:styleId="Heading6">
+    <w:name w:val="heading 6"/>
+    <w:basedOn w:val="Normal"/>
+    <w:next w:val="Normal"/>
+    <w:pPr>
+      <w:keepNext w:val="1"/>
+      <w:keepLines w:val="1"/>
+      <w:pageBreakBefore w:val="0"/>
+      <w:spacing w:after="40" w:before="200" w:lineRule="auto"/>
+    </w:pPr>
+    <w:rPr>
+      <w:b w:val="1"/>
+      <w:sz w:val="20"/>
+      <w:szCs w:val="20"/>
+    </w:rPr>
+  </w:style>
+  <w:style w:type="paragraph" w:styleId="Title">
+    <w:name w:val="Title"/>
+    <w:basedOn w:val="Normal"/>
+    <w:next w:val="Normal"/>
+    <w:pPr>
+      <w:keepNext w:val="1"/>
+      <w:keepLines w:val="1"/>
+      <w:pageBreakBefore w:val="0"/>
+      <w:spacing w:after="120" w:before="480" w:lineRule="auto"/>
+    </w:pPr>
+    <w:rPr>
+      <w:b w:val="1"/>
+      <w:sz w:val="72"/>
+      <w:szCs w:val="72"/>
+    </w:rPr>
+  </w:style>
   <w:style w:type="paragraph" w:styleId="Normal" w:default="1">
     <w:name w:val="normal"/>
   </w:style>
@@ -8416,6 +10324,37 @@
       </w:tblCellMar>
     </w:tblPr>
   </w:style>
+  <w:style w:type="paragraph" w:styleId="Subtitle">
+    <w:name w:val="Subtitle"/>
+    <w:basedOn w:val="Normal"/>
+    <w:next w:val="Normal"/>
+    <w:pPr>
+      <w:keepNext w:val="1"/>
+      <w:keepLines w:val="1"/>
+      <w:pageBreakBefore w:val="0"/>
+      <w:spacing w:after="80" w:before="360" w:lineRule="auto"/>
+    </w:pPr>
+    <w:rPr>
+      <w:rFonts w:ascii="Georgia" w:cs="Georgia" w:eastAsia="Georgia" w:hAnsi="Georgia"/>
+      <w:i w:val="1"/>
+      <w:color w:val="666666"/>
+      <w:sz w:val="48"/>
+      <w:szCs w:val="48"/>
+    </w:rPr>
+  </w:style>
+  <w:style w:type="table" w:styleId="Table1">
+    <w:basedOn w:val="TableNormal"/>
+    <w:tblPr>
+      <w:tblStyleRowBandSize w:val="1"/>
+      <w:tblStyleColBandSize w:val="1"/>
+      <w:tblCellMar>
+        <w:top w:w="0.0" w:type="dxa"/>
+        <w:left w:w="115.0" w:type="dxa"/>
+        <w:bottom w:w="0.0" w:type="dxa"/>
+        <w:right w:w="115.0" w:type="dxa"/>
+      </w:tblCellMar>
+    </w:tblPr>
+  </w:style>
 </w:styles>
 </file>
 
@@ -8716,7 +10655,7 @@
 
 <file path=customXML/item1.xml><?xml version="1.0" encoding="utf-8"?>
 <go:gDocsCustomXmlDataStorage xmlns:go="http://customooxmlschemas.google.com/" xmlns:r="http://schemas.openxmlformats.org/officeDocument/2006/relationships" uri="GoogleDocsCustomDataVersion2">
-  <go:docsCustomData xmlns:go="http://customooxmlschemas.google.com/" roundtripDataSignature="AMtx7miJzrHiGIquTxue2g5Lt6e4gz79qg==">CgMxLjA4AHIhMWVhUWhscFd2WmFObVhFa0lxN1p5MkFaZDRxOVNhQVEw</go:docsCustomData>
+  <go:docsCustomData xmlns:go="http://customooxmlschemas.google.com/" roundtripDataSignature="AMtx7mjp9dv/Wz2CAxYy0PMOqwpOTFgOgg==">CgMxLjA4AHIhMUs1QU9ZMS1EYmtzdE1teG0wM3FvaDlZRTQzVVN3blNh</go:docsCustomData>
 </go:gDocsCustomXmlDataStorage>
 </file>
 

</xml_diff>